<commit_message>
[UPDATE] - Fix Data MK
</commit_message>
<xml_diff>
--- a/resources/template/template_wastu.docx
+++ b/resources/template/template_wastu.docx
@@ -1,6 +1,6 @@
 
 <file path=word/document.xml><?xml version="1.0" encoding="utf-8"?>
-<w:document xmlns:wpc="http://schemas.microsoft.com/office/word/2010/wordprocessingCanvas" xmlns:cx="http://schemas.microsoft.com/office/drawing/2014/chartex" xmlns:cx1="http://schemas.microsoft.com/office/drawing/2015/9/8/chartex" xmlns:cx2="http://schemas.microsoft.com/office/drawing/2015/10/21/chartex" xmlns:cx3="http://schemas.microsoft.com/office/drawing/2016/5/9/chartex" xmlns:cx4="http://schemas.microsoft.com/office/drawing/2016/5/10/chartex" xmlns:cx5="http://schemas.microsoft.com/office/drawing/2016/5/11/chartex" xmlns:cx6="http://schemas.microsoft.com/office/drawing/2016/5/12/chartex" xmlns:cx7="http://schemas.microsoft.com/office/drawing/2016/5/13/chartex" xmlns:cx8="http://schemas.microsoft.com/office/drawing/2016/5/14/chartex" xmlns:mc="http://schemas.openxmlformats.org/markup-compatibility/2006" xmlns:aink="http://schemas.microsoft.com/office/drawing/2016/ink" xmlns:am3d="http://schemas.microsoft.com/office/drawing/2017/model3d" xmlns:o="urn:schemas-microsoft-com:office:office" xmlns:r="http://schemas.openxmlformats.org/officeDocument/2006/relationships" xmlns:m="http://schemas.openxmlformats.org/officeDocument/2006/math" xmlns:v="urn:schemas-microsoft-com:vml" xmlns:wp14="http://schemas.microsoft.com/office/word/2010/wordprocessingDrawing" xmlns:wp="http://schemas.openxmlformats.org/drawingml/2006/wordprocessingDrawing" xmlns:w10="urn:schemas-microsoft-com:office:word" xmlns:w="http://schemas.openxmlformats.org/wordprocessingml/2006/main" xmlns:w14="http://schemas.microsoft.com/office/word/2010/wordml" xmlns:w15="http://schemas.microsoft.com/office/word/2012/wordml" xmlns:w16cid="http://schemas.microsoft.com/office/word/2016/wordml/cid" xmlns:w16se="http://schemas.microsoft.com/office/word/2015/wordml/symex" xmlns:wpg="http://schemas.microsoft.com/office/word/2010/wordprocessingGroup" xmlns:wpi="http://schemas.microsoft.com/office/word/2010/wordprocessingInk" xmlns:wne="http://schemas.microsoft.com/office/word/2006/wordml" xmlns:wps="http://schemas.microsoft.com/office/word/2010/wordprocessingShape" mc:Ignorable="w14 w15 w16se w16cid wp14">
+<w:document xmlns:wpc="http://schemas.microsoft.com/office/word/2010/wordprocessingCanvas" xmlns:cx="http://schemas.microsoft.com/office/drawing/2014/chartex" xmlns:cx1="http://schemas.microsoft.com/office/drawing/2015/9/8/chartex" xmlns:cx2="http://schemas.microsoft.com/office/drawing/2015/10/21/chartex" xmlns:cx3="http://schemas.microsoft.com/office/drawing/2016/5/9/chartex" xmlns:cx4="http://schemas.microsoft.com/office/drawing/2016/5/10/chartex" xmlns:cx5="http://schemas.microsoft.com/office/drawing/2016/5/11/chartex" xmlns:cx6="http://schemas.microsoft.com/office/drawing/2016/5/12/chartex" xmlns:cx7="http://schemas.microsoft.com/office/drawing/2016/5/13/chartex" xmlns:cx8="http://schemas.microsoft.com/office/drawing/2016/5/14/chartex" xmlns:mc="http://schemas.openxmlformats.org/markup-compatibility/2006" xmlns:aink="http://schemas.microsoft.com/office/drawing/2016/ink" xmlns:am3d="http://schemas.microsoft.com/office/drawing/2017/model3d" xmlns:o="urn:schemas-microsoft-com:office:office" xmlns:oel="http://schemas.microsoft.com/office/2019/extlst" xmlns:r="http://schemas.openxmlformats.org/officeDocument/2006/relationships" xmlns:m="http://schemas.openxmlformats.org/officeDocument/2006/math" xmlns:v="urn:schemas-microsoft-com:vml" xmlns:wp14="http://schemas.microsoft.com/office/word/2010/wordprocessingDrawing" xmlns:wp="http://schemas.openxmlformats.org/drawingml/2006/wordprocessingDrawing" xmlns:w10="urn:schemas-microsoft-com:office:word" xmlns:w="http://schemas.openxmlformats.org/wordprocessingml/2006/main" xmlns:w14="http://schemas.microsoft.com/office/word/2010/wordml" xmlns:w15="http://schemas.microsoft.com/office/word/2012/wordml" xmlns:w16cex="http://schemas.microsoft.com/office/word/2018/wordml/cex" xmlns:w16cid="http://schemas.microsoft.com/office/word/2016/wordml/cid" xmlns:w16="http://schemas.microsoft.com/office/word/2018/wordml" xmlns:w16du="http://schemas.microsoft.com/office/word/2023/wordml/word16du" xmlns:w16sdtdh="http://schemas.microsoft.com/office/word/2020/wordml/sdtdatahash" xmlns:w16sdtfl="http://schemas.microsoft.com/office/word/2024/wordml/sdtformatlock" xmlns:w16se="http://schemas.microsoft.com/office/word/2015/wordml/symex" xmlns:wpg="http://schemas.microsoft.com/office/word/2010/wordprocessingGroup" xmlns:wpi="http://schemas.microsoft.com/office/word/2010/wordprocessingInk" xmlns:wne="http://schemas.microsoft.com/office/word/2006/wordml" xmlns:wps="http://schemas.microsoft.com/office/word/2010/wordprocessingShape" mc:Ignorable="w14 w15 w16se w16cid w16 w16cex w16sdtdh w16sdtfl w16du wp14">
   <w:body>
     <w:p>
       <w:pPr>
@@ -4194,7 +4194,13 @@
               </w:rPr>
             </w:pPr>
             <w:r>
-              <w:t>${siang_driver_bus_jumat}</w:t>
+              <w:t>${siang_driver_bus_jumat</w:t>
+            </w:r>
+            <w:r>
+              <w:t>_mess</w:t>
+            </w:r>
+            <w:r>
+              <w:t>}</w:t>
             </w:r>
           </w:p>
         </w:tc>
@@ -9561,8 +9567,6 @@
               </w:rPr>
               <w:t>malam_coe_office</w:t>
             </w:r>
-            <w:bookmarkStart w:id="0" w:name="_GoBack"/>
-            <w:bookmarkEnd w:id="0"/>
             <w:r>
               <w:rPr>
                 <w:rFonts w:ascii="Calibri" w:hAnsi="Calibri" w:cs="Calibri"/>
@@ -10115,7 +10119,7 @@
                 <v:stroke joinstyle="miter"/>
                 <v:path gradientshapeok="t" o:connecttype="rect"/>
               </v:shapetype>
-              <v:shape id="Text Box 4" o:spid="_x0000_s1026" type="#_x0000_t202" style="position:absolute;margin-left:274.8pt;margin-top:4.4pt;width:136.5pt;height:127.5pt;z-index:251659264;visibility:visible;mso-wrap-style:square;mso-width-percent:0;mso-height-percent:0;mso-wrap-distance-left:9pt;mso-wrap-distance-top:0;mso-wrap-distance-right:9pt;mso-wrap-distance-bottom:0;mso-position-horizontal:absolute;mso-position-horizontal-relative:text;mso-position-vertical:absolute;mso-position-vertical-relative:text;mso-width-percent:0;mso-height-percent:0;mso-width-relative:margin;mso-height-relative:margin;v-text-anchor:top" o:gfxdata="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" fillcolor="white [3201]" stroked="f" strokeweight=".5pt">
+              <v:shape id="Text Box 4" o:spid="_x0000_s1026" type="#_x0000_t202" style="position:absolute;margin-left:274.8pt;margin-top:4.4pt;width:136.5pt;height:127.5pt;z-index:251659264;visibility:visible;mso-wrap-style:square;mso-width-percent:0;mso-height-percent:0;mso-wrap-distance-left:9pt;mso-wrap-distance-top:0;mso-wrap-distance-right:9pt;mso-wrap-distance-bottom:0;mso-position-horizontal:absolute;mso-position-horizontal-relative:text;mso-position-vertical:absolute;mso-position-vertical-relative:text;mso-width-percent:0;mso-height-percent:0;mso-width-relative:margin;mso-height-relative:margin;v-text-anchor:top" o:gfxdata="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" fillcolor="white [3201]" stroked="f" strokeweight=".5pt">
                 <v:textbox>
                   <w:txbxContent>
                     <w:tbl>
@@ -10989,7 +10993,7 @@
           </mc:Choice>
           <mc:Fallback>
             <w:pict>
-              <v:shape w14:anchorId="34CB8491" id="Text Box 5" o:spid="_x0000_s1027" type="#_x0000_t202" style="position:absolute;margin-left:50.55pt;margin-top:4.7pt;width:136.5pt;height:127.5pt;z-index:251661312;visibility:visible;mso-wrap-style:square;mso-width-percent:0;mso-height-percent:0;mso-wrap-distance-left:9pt;mso-wrap-distance-top:0;mso-wrap-distance-right:9pt;mso-wrap-distance-bottom:0;mso-position-horizontal:absolute;mso-position-horizontal-relative:text;mso-position-vertical:absolute;mso-position-vertical-relative:text;mso-width-percent:0;mso-height-percent:0;mso-width-relative:margin;mso-height-relative:margin;v-text-anchor:top" o:gfxdata="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" fillcolor="white [3201]" stroked="f" strokeweight=".5pt">
+              <v:shape w14:anchorId="34CB8491" id="Text Box 5" o:spid="_x0000_s1027" type="#_x0000_t202" style="position:absolute;margin-left:50.55pt;margin-top:4.7pt;width:136.5pt;height:127.5pt;z-index:251661312;visibility:visible;mso-wrap-style:square;mso-width-percent:0;mso-height-percent:0;mso-wrap-distance-left:9pt;mso-wrap-distance-top:0;mso-wrap-distance-right:9pt;mso-wrap-distance-bottom:0;mso-position-horizontal:absolute;mso-position-horizontal-relative:text;mso-position-vertical:absolute;mso-position-vertical-relative:text;mso-width-percent:0;mso-height-percent:0;mso-width-relative:margin;mso-height-relative:margin;v-text-anchor:top" o:gfxdata="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" fillcolor="white [3201]" stroked="f" strokeweight=".5pt">
                 <v:textbox>
                   <w:txbxContent>
                     <w:tbl>
@@ -11422,7 +11426,7 @@
 </file>
 
 <file path=word/endnotes.xml><?xml version="1.0" encoding="utf-8"?>
-<w:endnotes xmlns:wpc="http://schemas.microsoft.com/office/word/2010/wordprocessingCanvas" xmlns:cx="http://schemas.microsoft.com/office/drawing/2014/chartex" xmlns:cx1="http://schemas.microsoft.com/office/drawing/2015/9/8/chartex" xmlns:cx2="http://schemas.microsoft.com/office/drawing/2015/10/21/chartex" xmlns:cx3="http://schemas.microsoft.com/office/drawing/2016/5/9/chartex" xmlns:cx4="http://schemas.microsoft.com/office/drawing/2016/5/10/chartex" xmlns:cx5="http://schemas.microsoft.com/office/drawing/2016/5/11/chartex" xmlns:cx6="http://schemas.microsoft.com/office/drawing/2016/5/12/chartex" xmlns:cx7="http://schemas.microsoft.com/office/drawing/2016/5/13/chartex" xmlns:cx8="http://schemas.microsoft.com/office/drawing/2016/5/14/chartex" xmlns:mc="http://schemas.openxmlformats.org/markup-compatibility/2006" xmlns:aink="http://schemas.microsoft.com/office/drawing/2016/ink" xmlns:am3d="http://schemas.microsoft.com/office/drawing/2017/model3d" xmlns:o="urn:schemas-microsoft-com:office:office" xmlns:r="http://schemas.openxmlformats.org/officeDocument/2006/relationships" xmlns:m="http://schemas.openxmlformats.org/officeDocument/2006/math" xmlns:v="urn:schemas-microsoft-com:vml" xmlns:wp14="http://schemas.microsoft.com/office/word/2010/wordprocessingDrawing" xmlns:wp="http://schemas.openxmlformats.org/drawingml/2006/wordprocessingDrawing" xmlns:w10="urn:schemas-microsoft-com:office:word" xmlns:w="http://schemas.openxmlformats.org/wordprocessingml/2006/main" xmlns:w14="http://schemas.microsoft.com/office/word/2010/wordml" xmlns:w15="http://schemas.microsoft.com/office/word/2012/wordml" xmlns:w16cid="http://schemas.microsoft.com/office/word/2016/wordml/cid" xmlns:w16se="http://schemas.microsoft.com/office/word/2015/wordml/symex" xmlns:wpg="http://schemas.microsoft.com/office/word/2010/wordprocessingGroup" xmlns:wpi="http://schemas.microsoft.com/office/word/2010/wordprocessingInk" xmlns:wne="http://schemas.microsoft.com/office/word/2006/wordml" xmlns:wps="http://schemas.microsoft.com/office/word/2010/wordprocessingShape" mc:Ignorable="w14 w15 w16se w16cid wp14">
+<w:endnotes xmlns:wpc="http://schemas.microsoft.com/office/word/2010/wordprocessingCanvas" xmlns:cx="http://schemas.microsoft.com/office/drawing/2014/chartex" xmlns:cx1="http://schemas.microsoft.com/office/drawing/2015/9/8/chartex" xmlns:cx2="http://schemas.microsoft.com/office/drawing/2015/10/21/chartex" xmlns:cx3="http://schemas.microsoft.com/office/drawing/2016/5/9/chartex" xmlns:cx4="http://schemas.microsoft.com/office/drawing/2016/5/10/chartex" xmlns:cx5="http://schemas.microsoft.com/office/drawing/2016/5/11/chartex" xmlns:cx6="http://schemas.microsoft.com/office/drawing/2016/5/12/chartex" xmlns:cx7="http://schemas.microsoft.com/office/drawing/2016/5/13/chartex" xmlns:cx8="http://schemas.microsoft.com/office/drawing/2016/5/14/chartex" xmlns:mc="http://schemas.openxmlformats.org/markup-compatibility/2006" xmlns:aink="http://schemas.microsoft.com/office/drawing/2016/ink" xmlns:am3d="http://schemas.microsoft.com/office/drawing/2017/model3d" xmlns:o="urn:schemas-microsoft-com:office:office" xmlns:oel="http://schemas.microsoft.com/office/2019/extlst" xmlns:r="http://schemas.openxmlformats.org/officeDocument/2006/relationships" xmlns:m="http://schemas.openxmlformats.org/officeDocument/2006/math" xmlns:v="urn:schemas-microsoft-com:vml" xmlns:wp14="http://schemas.microsoft.com/office/word/2010/wordprocessingDrawing" xmlns:wp="http://schemas.openxmlformats.org/drawingml/2006/wordprocessingDrawing" xmlns:w10="urn:schemas-microsoft-com:office:word" xmlns:w="http://schemas.openxmlformats.org/wordprocessingml/2006/main" xmlns:w14="http://schemas.microsoft.com/office/word/2010/wordml" xmlns:w15="http://schemas.microsoft.com/office/word/2012/wordml" xmlns:w16cex="http://schemas.microsoft.com/office/word/2018/wordml/cex" xmlns:w16cid="http://schemas.microsoft.com/office/word/2016/wordml/cid" xmlns:w16="http://schemas.microsoft.com/office/word/2018/wordml" xmlns:w16du="http://schemas.microsoft.com/office/word/2023/wordml/word16du" xmlns:w16sdtdh="http://schemas.microsoft.com/office/word/2020/wordml/sdtdatahash" xmlns:w16sdtfl="http://schemas.microsoft.com/office/word/2024/wordml/sdtformatlock" xmlns:w16se="http://schemas.microsoft.com/office/word/2015/wordml/symex" xmlns:wpg="http://schemas.microsoft.com/office/word/2010/wordprocessingGroup" xmlns:wpi="http://schemas.microsoft.com/office/word/2010/wordprocessingInk" xmlns:wne="http://schemas.microsoft.com/office/word/2006/wordml" xmlns:wps="http://schemas.microsoft.com/office/word/2010/wordprocessingShape" mc:Ignorable="w14 w15 w16se w16cid w16 w16cex w16sdtdh w16sdtfl w16du wp14">
   <w:endnote w:type="separator" w:id="-1">
     <w:p>
       <w:pPr>
@@ -11447,7 +11451,7 @@
 </file>
 
 <file path=word/footer1.xml><?xml version="1.0" encoding="utf-8"?>
-<w:ftr xmlns:wpc="http://schemas.microsoft.com/office/word/2010/wordprocessingCanvas" xmlns:cx="http://schemas.microsoft.com/office/drawing/2014/chartex" xmlns:cx1="http://schemas.microsoft.com/office/drawing/2015/9/8/chartex" xmlns:cx2="http://schemas.microsoft.com/office/drawing/2015/10/21/chartex" xmlns:cx3="http://schemas.microsoft.com/office/drawing/2016/5/9/chartex" xmlns:cx4="http://schemas.microsoft.com/office/drawing/2016/5/10/chartex" xmlns:cx5="http://schemas.microsoft.com/office/drawing/2016/5/11/chartex" xmlns:cx6="http://schemas.microsoft.com/office/drawing/2016/5/12/chartex" xmlns:cx7="http://schemas.microsoft.com/office/drawing/2016/5/13/chartex" xmlns:cx8="http://schemas.microsoft.com/office/drawing/2016/5/14/chartex" xmlns:mc="http://schemas.openxmlformats.org/markup-compatibility/2006" xmlns:aink="http://schemas.microsoft.com/office/drawing/2016/ink" xmlns:am3d="http://schemas.microsoft.com/office/drawing/2017/model3d" xmlns:o="urn:schemas-microsoft-com:office:office" xmlns:r="http://schemas.openxmlformats.org/officeDocument/2006/relationships" xmlns:m="http://schemas.openxmlformats.org/officeDocument/2006/math" xmlns:v="urn:schemas-microsoft-com:vml" xmlns:wp14="http://schemas.microsoft.com/office/word/2010/wordprocessingDrawing" xmlns:wp="http://schemas.openxmlformats.org/drawingml/2006/wordprocessingDrawing" xmlns:w10="urn:schemas-microsoft-com:office:word" xmlns:w="http://schemas.openxmlformats.org/wordprocessingml/2006/main" xmlns:w14="http://schemas.microsoft.com/office/word/2010/wordml" xmlns:w15="http://schemas.microsoft.com/office/word/2012/wordml" xmlns:w16cid="http://schemas.microsoft.com/office/word/2016/wordml/cid" xmlns:w16se="http://schemas.microsoft.com/office/word/2015/wordml/symex" xmlns:wpg="http://schemas.microsoft.com/office/word/2010/wordprocessingGroup" xmlns:wpi="http://schemas.microsoft.com/office/word/2010/wordprocessingInk" xmlns:wne="http://schemas.microsoft.com/office/word/2006/wordml" xmlns:wps="http://schemas.microsoft.com/office/word/2010/wordprocessingShape" mc:Ignorable="w14 w15 w16se w16cid wp14">
+<w:ftr xmlns:wpc="http://schemas.microsoft.com/office/word/2010/wordprocessingCanvas" xmlns:cx="http://schemas.microsoft.com/office/drawing/2014/chartex" xmlns:cx1="http://schemas.microsoft.com/office/drawing/2015/9/8/chartex" xmlns:cx2="http://schemas.microsoft.com/office/drawing/2015/10/21/chartex" xmlns:cx3="http://schemas.microsoft.com/office/drawing/2016/5/9/chartex" xmlns:cx4="http://schemas.microsoft.com/office/drawing/2016/5/10/chartex" xmlns:cx5="http://schemas.microsoft.com/office/drawing/2016/5/11/chartex" xmlns:cx6="http://schemas.microsoft.com/office/drawing/2016/5/12/chartex" xmlns:cx7="http://schemas.microsoft.com/office/drawing/2016/5/13/chartex" xmlns:cx8="http://schemas.microsoft.com/office/drawing/2016/5/14/chartex" xmlns:mc="http://schemas.openxmlformats.org/markup-compatibility/2006" xmlns:aink="http://schemas.microsoft.com/office/drawing/2016/ink" xmlns:am3d="http://schemas.microsoft.com/office/drawing/2017/model3d" xmlns:o="urn:schemas-microsoft-com:office:office" xmlns:oel="http://schemas.microsoft.com/office/2019/extlst" xmlns:r="http://schemas.openxmlformats.org/officeDocument/2006/relationships" xmlns:m="http://schemas.openxmlformats.org/officeDocument/2006/math" xmlns:v="urn:schemas-microsoft-com:vml" xmlns:wp14="http://schemas.microsoft.com/office/word/2010/wordprocessingDrawing" xmlns:wp="http://schemas.openxmlformats.org/drawingml/2006/wordprocessingDrawing" xmlns:w10="urn:schemas-microsoft-com:office:word" xmlns:w="http://schemas.openxmlformats.org/wordprocessingml/2006/main" xmlns:w14="http://schemas.microsoft.com/office/word/2010/wordml" xmlns:w15="http://schemas.microsoft.com/office/word/2012/wordml" xmlns:w16cex="http://schemas.microsoft.com/office/word/2018/wordml/cex" xmlns:w16cid="http://schemas.microsoft.com/office/word/2016/wordml/cid" xmlns:w16="http://schemas.microsoft.com/office/word/2018/wordml" xmlns:w16du="http://schemas.microsoft.com/office/word/2023/wordml/word16du" xmlns:w16sdtdh="http://schemas.microsoft.com/office/word/2020/wordml/sdtdatahash" xmlns:w16sdtfl="http://schemas.microsoft.com/office/word/2024/wordml/sdtformatlock" xmlns:w16se="http://schemas.microsoft.com/office/word/2015/wordml/symex" xmlns:wpg="http://schemas.microsoft.com/office/word/2010/wordprocessingGroup" xmlns:wpi="http://schemas.microsoft.com/office/word/2010/wordprocessingInk" xmlns:wne="http://schemas.microsoft.com/office/word/2006/wordml" xmlns:wps="http://schemas.microsoft.com/office/word/2010/wordprocessingShape" mc:Ignorable="w14 w15 w16se w16cid w16 w16cex w16sdtdh w16sdtfl w16du wp14">
   <w:p>
     <w:pPr>
       <w:pStyle w:val="Footer"/>
@@ -11517,7 +11521,7 @@
 </file>
 
 <file path=word/footnotes.xml><?xml version="1.0" encoding="utf-8"?>
-<w:footnotes xmlns:wpc="http://schemas.microsoft.com/office/word/2010/wordprocessingCanvas" xmlns:cx="http://schemas.microsoft.com/office/drawing/2014/chartex" xmlns:cx1="http://schemas.microsoft.com/office/drawing/2015/9/8/chartex" xmlns:cx2="http://schemas.microsoft.com/office/drawing/2015/10/21/chartex" xmlns:cx3="http://schemas.microsoft.com/office/drawing/2016/5/9/chartex" xmlns:cx4="http://schemas.microsoft.com/office/drawing/2016/5/10/chartex" xmlns:cx5="http://schemas.microsoft.com/office/drawing/2016/5/11/chartex" xmlns:cx6="http://schemas.microsoft.com/office/drawing/2016/5/12/chartex" xmlns:cx7="http://schemas.microsoft.com/office/drawing/2016/5/13/chartex" xmlns:cx8="http://schemas.microsoft.com/office/drawing/2016/5/14/chartex" xmlns:mc="http://schemas.openxmlformats.org/markup-compatibility/2006" xmlns:aink="http://schemas.microsoft.com/office/drawing/2016/ink" xmlns:am3d="http://schemas.microsoft.com/office/drawing/2017/model3d" xmlns:o="urn:schemas-microsoft-com:office:office" xmlns:r="http://schemas.openxmlformats.org/officeDocument/2006/relationships" xmlns:m="http://schemas.openxmlformats.org/officeDocument/2006/math" xmlns:v="urn:schemas-microsoft-com:vml" xmlns:wp14="http://schemas.microsoft.com/office/word/2010/wordprocessingDrawing" xmlns:wp="http://schemas.openxmlformats.org/drawingml/2006/wordprocessingDrawing" xmlns:w10="urn:schemas-microsoft-com:office:word" xmlns:w="http://schemas.openxmlformats.org/wordprocessingml/2006/main" xmlns:w14="http://schemas.microsoft.com/office/word/2010/wordml" xmlns:w15="http://schemas.microsoft.com/office/word/2012/wordml" xmlns:w16cid="http://schemas.microsoft.com/office/word/2016/wordml/cid" xmlns:w16se="http://schemas.microsoft.com/office/word/2015/wordml/symex" xmlns:wpg="http://schemas.microsoft.com/office/word/2010/wordprocessingGroup" xmlns:wpi="http://schemas.microsoft.com/office/word/2010/wordprocessingInk" xmlns:wne="http://schemas.microsoft.com/office/word/2006/wordml" xmlns:wps="http://schemas.microsoft.com/office/word/2010/wordprocessingShape" mc:Ignorable="w14 w15 w16se w16cid wp14">
+<w:footnotes xmlns:wpc="http://schemas.microsoft.com/office/word/2010/wordprocessingCanvas" xmlns:cx="http://schemas.microsoft.com/office/drawing/2014/chartex" xmlns:cx1="http://schemas.microsoft.com/office/drawing/2015/9/8/chartex" xmlns:cx2="http://schemas.microsoft.com/office/drawing/2015/10/21/chartex" xmlns:cx3="http://schemas.microsoft.com/office/drawing/2016/5/9/chartex" xmlns:cx4="http://schemas.microsoft.com/office/drawing/2016/5/10/chartex" xmlns:cx5="http://schemas.microsoft.com/office/drawing/2016/5/11/chartex" xmlns:cx6="http://schemas.microsoft.com/office/drawing/2016/5/12/chartex" xmlns:cx7="http://schemas.microsoft.com/office/drawing/2016/5/13/chartex" xmlns:cx8="http://schemas.microsoft.com/office/drawing/2016/5/14/chartex" xmlns:mc="http://schemas.openxmlformats.org/markup-compatibility/2006" xmlns:aink="http://schemas.microsoft.com/office/drawing/2016/ink" xmlns:am3d="http://schemas.microsoft.com/office/drawing/2017/model3d" xmlns:o="urn:schemas-microsoft-com:office:office" xmlns:oel="http://schemas.microsoft.com/office/2019/extlst" xmlns:r="http://schemas.openxmlformats.org/officeDocument/2006/relationships" xmlns:m="http://schemas.openxmlformats.org/officeDocument/2006/math" xmlns:v="urn:schemas-microsoft-com:vml" xmlns:wp14="http://schemas.microsoft.com/office/word/2010/wordprocessingDrawing" xmlns:wp="http://schemas.openxmlformats.org/drawingml/2006/wordprocessingDrawing" xmlns:w10="urn:schemas-microsoft-com:office:word" xmlns:w="http://schemas.openxmlformats.org/wordprocessingml/2006/main" xmlns:w14="http://schemas.microsoft.com/office/word/2010/wordml" xmlns:w15="http://schemas.microsoft.com/office/word/2012/wordml" xmlns:w16cex="http://schemas.microsoft.com/office/word/2018/wordml/cex" xmlns:w16cid="http://schemas.microsoft.com/office/word/2016/wordml/cid" xmlns:w16="http://schemas.microsoft.com/office/word/2018/wordml" xmlns:w16du="http://schemas.microsoft.com/office/word/2023/wordml/word16du" xmlns:w16sdtdh="http://schemas.microsoft.com/office/word/2020/wordml/sdtdatahash" xmlns:w16sdtfl="http://schemas.microsoft.com/office/word/2024/wordml/sdtformatlock" xmlns:w16se="http://schemas.microsoft.com/office/word/2015/wordml/symex" xmlns:wpg="http://schemas.microsoft.com/office/word/2010/wordprocessingGroup" xmlns:wpi="http://schemas.microsoft.com/office/word/2010/wordprocessingInk" xmlns:wne="http://schemas.microsoft.com/office/word/2006/wordml" xmlns:wps="http://schemas.microsoft.com/office/word/2010/wordprocessingShape" mc:Ignorable="w14 w15 w16se w16cid w16 w16cex w16sdtdh w16sdtfl w16du wp14">
   <w:footnote w:type="separator" w:id="-1">
     <w:p>
       <w:pPr>
@@ -11542,7 +11546,7 @@
 </file>
 
 <file path=word/header1.xml><?xml version="1.0" encoding="utf-8"?>
-<w:hdr xmlns:wpc="http://schemas.microsoft.com/office/word/2010/wordprocessingCanvas" xmlns:cx="http://schemas.microsoft.com/office/drawing/2014/chartex" xmlns:cx1="http://schemas.microsoft.com/office/drawing/2015/9/8/chartex" xmlns:cx2="http://schemas.microsoft.com/office/drawing/2015/10/21/chartex" xmlns:cx3="http://schemas.microsoft.com/office/drawing/2016/5/9/chartex" xmlns:cx4="http://schemas.microsoft.com/office/drawing/2016/5/10/chartex" xmlns:cx5="http://schemas.microsoft.com/office/drawing/2016/5/11/chartex" xmlns:cx6="http://schemas.microsoft.com/office/drawing/2016/5/12/chartex" xmlns:cx7="http://schemas.microsoft.com/office/drawing/2016/5/13/chartex" xmlns:cx8="http://schemas.microsoft.com/office/drawing/2016/5/14/chartex" xmlns:mc="http://schemas.openxmlformats.org/markup-compatibility/2006" xmlns:aink="http://schemas.microsoft.com/office/drawing/2016/ink" xmlns:am3d="http://schemas.microsoft.com/office/drawing/2017/model3d" xmlns:o="urn:schemas-microsoft-com:office:office" xmlns:r="http://schemas.openxmlformats.org/officeDocument/2006/relationships" xmlns:m="http://schemas.openxmlformats.org/officeDocument/2006/math" xmlns:v="urn:schemas-microsoft-com:vml" xmlns:wp14="http://schemas.microsoft.com/office/word/2010/wordprocessingDrawing" xmlns:wp="http://schemas.openxmlformats.org/drawingml/2006/wordprocessingDrawing" xmlns:w10="urn:schemas-microsoft-com:office:word" xmlns:w="http://schemas.openxmlformats.org/wordprocessingml/2006/main" xmlns:w14="http://schemas.microsoft.com/office/word/2010/wordml" xmlns:w15="http://schemas.microsoft.com/office/word/2012/wordml" xmlns:w16cid="http://schemas.microsoft.com/office/word/2016/wordml/cid" xmlns:w16se="http://schemas.microsoft.com/office/word/2015/wordml/symex" xmlns:wpg="http://schemas.microsoft.com/office/word/2010/wordprocessingGroup" xmlns:wpi="http://schemas.microsoft.com/office/word/2010/wordprocessingInk" xmlns:wne="http://schemas.microsoft.com/office/word/2006/wordml" xmlns:wps="http://schemas.microsoft.com/office/word/2010/wordprocessingShape" mc:Ignorable="w14 w15 w16se w16cid wp14">
+<w:hdr xmlns:wpc="http://schemas.microsoft.com/office/word/2010/wordprocessingCanvas" xmlns:cx="http://schemas.microsoft.com/office/drawing/2014/chartex" xmlns:cx1="http://schemas.microsoft.com/office/drawing/2015/9/8/chartex" xmlns:cx2="http://schemas.microsoft.com/office/drawing/2015/10/21/chartex" xmlns:cx3="http://schemas.microsoft.com/office/drawing/2016/5/9/chartex" xmlns:cx4="http://schemas.microsoft.com/office/drawing/2016/5/10/chartex" xmlns:cx5="http://schemas.microsoft.com/office/drawing/2016/5/11/chartex" xmlns:cx6="http://schemas.microsoft.com/office/drawing/2016/5/12/chartex" xmlns:cx7="http://schemas.microsoft.com/office/drawing/2016/5/13/chartex" xmlns:cx8="http://schemas.microsoft.com/office/drawing/2016/5/14/chartex" xmlns:mc="http://schemas.openxmlformats.org/markup-compatibility/2006" xmlns:aink="http://schemas.microsoft.com/office/drawing/2016/ink" xmlns:am3d="http://schemas.microsoft.com/office/drawing/2017/model3d" xmlns:o="urn:schemas-microsoft-com:office:office" xmlns:oel="http://schemas.microsoft.com/office/2019/extlst" xmlns:r="http://schemas.openxmlformats.org/officeDocument/2006/relationships" xmlns:m="http://schemas.openxmlformats.org/officeDocument/2006/math" xmlns:v="urn:schemas-microsoft-com:vml" xmlns:wp14="http://schemas.microsoft.com/office/word/2010/wordprocessingDrawing" xmlns:wp="http://schemas.openxmlformats.org/drawingml/2006/wordprocessingDrawing" xmlns:w10="urn:schemas-microsoft-com:office:word" xmlns:w="http://schemas.openxmlformats.org/wordprocessingml/2006/main" xmlns:w14="http://schemas.microsoft.com/office/word/2010/wordml" xmlns:w15="http://schemas.microsoft.com/office/word/2012/wordml" xmlns:w16cex="http://schemas.microsoft.com/office/word/2018/wordml/cex" xmlns:w16cid="http://schemas.microsoft.com/office/word/2016/wordml/cid" xmlns:w16="http://schemas.microsoft.com/office/word/2018/wordml" xmlns:w16du="http://schemas.microsoft.com/office/word/2023/wordml/word16du" xmlns:w16sdtdh="http://schemas.microsoft.com/office/word/2020/wordml/sdtdatahash" xmlns:w16sdtfl="http://schemas.microsoft.com/office/word/2024/wordml/sdtformatlock" xmlns:w16se="http://schemas.microsoft.com/office/word/2015/wordml/symex" xmlns:wpg="http://schemas.microsoft.com/office/word/2010/wordprocessingGroup" xmlns:wpi="http://schemas.microsoft.com/office/word/2010/wordprocessingInk" xmlns:wne="http://schemas.microsoft.com/office/word/2006/wordml" xmlns:wps="http://schemas.microsoft.com/office/word/2010/wordprocessingShape" mc:Ignorable="w14 w15 w16se w16cid w16 w16cex w16sdtdh w16sdtfl w16du wp14">
   <w:p>
     <w:pPr>
       <w:pStyle w:val="Header"/>
@@ -11728,7 +11732,7 @@
 </file>
 
 <file path=word/styles.xml><?xml version="1.0" encoding="utf-8"?>
-<w:styles xmlns:mc="http://schemas.openxmlformats.org/markup-compatibility/2006" xmlns:r="http://schemas.openxmlformats.org/officeDocument/2006/relationships" xmlns:w="http://schemas.openxmlformats.org/wordprocessingml/2006/main" xmlns:w14="http://schemas.microsoft.com/office/word/2010/wordml" xmlns:w15="http://schemas.microsoft.com/office/word/2012/wordml" xmlns:w16cid="http://schemas.microsoft.com/office/word/2016/wordml/cid" xmlns:w16se="http://schemas.microsoft.com/office/word/2015/wordml/symex" mc:Ignorable="w14 w15 w16se w16cid">
+<w:styles xmlns:mc="http://schemas.openxmlformats.org/markup-compatibility/2006" xmlns:r="http://schemas.openxmlformats.org/officeDocument/2006/relationships" xmlns:w="http://schemas.openxmlformats.org/wordprocessingml/2006/main" xmlns:w14="http://schemas.microsoft.com/office/word/2010/wordml" xmlns:w15="http://schemas.microsoft.com/office/word/2012/wordml" xmlns:w16cex="http://schemas.microsoft.com/office/word/2018/wordml/cex" xmlns:w16cid="http://schemas.microsoft.com/office/word/2016/wordml/cid" xmlns:w16="http://schemas.microsoft.com/office/word/2018/wordml" xmlns:w16du="http://schemas.microsoft.com/office/word/2023/wordml/word16du" xmlns:w16sdtdh="http://schemas.microsoft.com/office/word/2020/wordml/sdtdatahash" xmlns:w16sdtfl="http://schemas.microsoft.com/office/word/2024/wordml/sdtformatlock" xmlns:w16se="http://schemas.microsoft.com/office/word/2015/wordml/symex" mc:Ignorable="w14 w15 w16se w16cid w16 w16cex w16sdtdh w16sdtfl w16du">
   <w:docDefaults>
     <w:rPrDefault>
       <w:rPr>
@@ -11744,7 +11748,7 @@
       </w:pPr>
     </w:pPrDefault>
   </w:docDefaults>
-  <w:latentStyles w:defLockedState="0" w:defUIPriority="99" w:defSemiHidden="0" w:defUnhideWhenUsed="0" w:defQFormat="0" w:count="377">
+  <w:latentStyles w:defLockedState="0" w:defUIPriority="99" w:defSemiHidden="0" w:defUnhideWhenUsed="0" w:defQFormat="0" w:count="376">
     <w:lsdException w:name="Normal" w:uiPriority="0" w:qFormat="1"/>
     <w:lsdException w:name="heading 1" w:uiPriority="9" w:qFormat="1"/>
     <w:lsdException w:name="heading 2" w:semiHidden="1" w:uiPriority="9" w:unhideWhenUsed="1" w:qFormat="1"/>
@@ -12121,7 +12125,6 @@
     <w:lsdException w:name="Hashtag" w:semiHidden="1" w:unhideWhenUsed="1"/>
     <w:lsdException w:name="Unresolved Mention" w:semiHidden="1" w:unhideWhenUsed="1"/>
     <w:lsdException w:name="Smart Link" w:semiHidden="1" w:unhideWhenUsed="1"/>
-    <w:lsdException w:name="Smart Link Error" w:semiHidden="1" w:unhideWhenUsed="1"/>
   </w:latentStyles>
   <w:style w:type="paragraph" w:default="1" w:styleId="Normal">
     <w:name w:val="Normal"/>

</xml_diff>

<commit_message>
[UPDATE] - Magang siang wastu
</commit_message>
<xml_diff>
--- a/resources/template/template_wastu.docx
+++ b/resources/template/template_wastu.docx
@@ -1274,6 +1274,89 @@
             </w:pPr>
             <w:r>
               <w:t>${siang_ruko_45}</w:t>
+            </w:r>
+          </w:p>
+        </w:tc>
+      </w:tr>
+      <w:tr>
+        <w:trPr>
+          <w:trHeight w:val="267"/>
+        </w:trPr>
+        <w:tc>
+          <w:tcPr>
+            <w:tcW w:w="797" w:type="dxa"/>
+            <w:vMerge/>
+            <w:shd w:val="clear" w:color="auto" w:fill="FBE4D5" w:themeFill="accent2" w:themeFillTint="33"/>
+            <w:vAlign w:val="center"/>
+          </w:tcPr>
+          <w:p>
+            <w:pPr>
+              <w:jc w:val="center"/>
+              <w:rPr>
+                <w:b/>
+                <w:bCs/>
+                <w:sz w:val="24"/>
+                <w:szCs w:val="24"/>
+              </w:rPr>
+            </w:pPr>
+          </w:p>
+        </w:tc>
+        <w:tc>
+          <w:tcPr>
+            <w:tcW w:w="1913" w:type="dxa"/>
+            <w:vMerge/>
+            <w:shd w:val="clear" w:color="auto" w:fill="FBE4D5" w:themeFill="accent2" w:themeFillTint="33"/>
+            <w:vAlign w:val="center"/>
+          </w:tcPr>
+          <w:p>
+            <w:pPr>
+              <w:jc w:val="center"/>
+              <w:rPr>
+                <w:b/>
+                <w:bCs/>
+                <w:sz w:val="24"/>
+                <w:szCs w:val="24"/>
+              </w:rPr>
+            </w:pPr>
+          </w:p>
+        </w:tc>
+        <w:tc>
+          <w:tcPr>
+            <w:tcW w:w="3176" w:type="dxa"/>
+            <w:shd w:val="clear" w:color="auto" w:fill="FBE4D5" w:themeFill="accent2" w:themeFillTint="33"/>
+            <w:vAlign w:val="center"/>
+          </w:tcPr>
+          <w:p>
+            <w:pPr>
+              <w:jc w:val="center"/>
+              <w:rPr>
+                <w:rFonts w:ascii="Calibri" w:hAnsi="Calibri" w:cs="Calibri"/>
+                <w:b/>
+                <w:bCs/>
+              </w:rPr>
+            </w:pPr>
+            <w:r>
+              <w:rPr>
+                <w:rFonts w:ascii="Calibri" w:hAnsi="Calibri" w:cs="Calibri"/>
+                <w:b/>
+                <w:bCs/>
+              </w:rPr>
+              <w:t>Magang</w:t>
+            </w:r>
+          </w:p>
+        </w:tc>
+        <w:tc>
+          <w:tcPr>
+            <w:tcW w:w="3301" w:type="dxa"/>
+            <w:shd w:val="clear" w:color="auto" w:fill="FBE4D5" w:themeFill="accent2" w:themeFillTint="33"/>
+            <w:vAlign w:val="center"/>
+          </w:tcPr>
+          <w:p>
+            <w:pPr>
+              <w:jc w:val="center"/>
+            </w:pPr>
+            <w:r>
+              <w:t>${siang_magang_mess_meicu}</w:t>
             </w:r>
           </w:p>
         </w:tc>
@@ -11631,7 +11714,7 @@
               <v:stroke joinstyle="miter"/>
               <v:path gradientshapeok="t" o:connecttype="rect"/>
             </v:shapetype>
-            <v:shape id="Text Box 3" o:spid="_x0000_s1028" type="#_x0000_t202" style="position:absolute;margin-left:401.25pt;margin-top:-27.9pt;width:114.75pt;height:26.25pt;z-index:251660288;visibility:visible;mso-wrap-style:square;mso-width-percent:0;mso-height-percent:0;mso-wrap-distance-left:9pt;mso-wrap-distance-top:0;mso-wrap-distance-right:9pt;mso-wrap-distance-bottom:0;mso-position-horizontal:absolute;mso-position-horizontal-relative:text;mso-position-vertical:absolute;mso-position-vertical-relative:text;mso-width-percent:0;mso-height-percent:0;mso-width-relative:margin;mso-height-relative:margin;v-text-anchor:top" o:gfxdata="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" filled="f" stroked="f" strokeweight=".5pt">
+            <v:shape id="Text Box 3" o:spid="_x0000_s1028" type="#_x0000_t202" style="position:absolute;margin-left:401.25pt;margin-top:-27.9pt;width:114.75pt;height:26.25pt;z-index:251660288;visibility:visible;mso-wrap-style:square;mso-width-percent:0;mso-height-percent:0;mso-wrap-distance-left:9pt;mso-wrap-distance-top:0;mso-wrap-distance-right:9pt;mso-wrap-distance-bottom:0;mso-position-horizontal:absolute;mso-position-horizontal-relative:text;mso-position-vertical:absolute;mso-position-vertical-relative:text;mso-width-percent:0;mso-height-percent:0;mso-width-relative:margin;mso-height-relative:margin;v-text-anchor:top" o:gfxdata="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" filled="f" stroked="f" strokeweight=".5pt">
               <v:textbox>
                 <w:txbxContent>
                   <w:p>
@@ -12134,7 +12217,6 @@
   <w:style w:type="character" w:default="1" w:styleId="DefaultParagraphFont">
     <w:name w:val="Default Paragraph Font"/>
     <w:uiPriority w:val="1"/>
-    <w:semiHidden/>
     <w:unhideWhenUsed/>
   </w:style>
   <w:style w:type="table" w:default="1" w:styleId="TableNormal">

</xml_diff>

<commit_message>
[UPDATE] - Add barber shop
</commit_message>
<xml_diff>
--- a/resources/template/template_wastu.docx
+++ b/resources/template/template_wastu.docx
@@ -3985,6 +3985,8 @@
               <w:jc w:val="center"/>
               <w:rPr>
                 <w:rFonts w:ascii="Calibri" w:hAnsi="Calibri" w:cs="Calibri"/>
+                <w:b/>
+                <w:bCs/>
                 <w:color w:val="000000" w:themeColor="text1"/>
               </w:rPr>
             </w:pPr>
@@ -3995,7 +3997,7 @@
                 <w:bCs/>
                 <w:color w:val="000000" w:themeColor="text1"/>
               </w:rPr>
-              <w:t>KONTAINER MEDIC MESS TAMBANG</w:t>
+              <w:t>BARBERSHOP</w:t>
             </w:r>
           </w:p>
         </w:tc>
@@ -4008,12 +4010,21 @@
           <w:p>
             <w:pPr>
               <w:jc w:val="center"/>
-              <w:rPr>
-                <w:color w:val="000000" w:themeColor="text1"/>
-              </w:rPr>
-            </w:pPr>
-            <w:r>
-              <w:t>${siang_kontainer_medic}</w:t>
+            </w:pPr>
+            <w:r>
+              <w:t>${siang_</w:t>
+            </w:r>
+            <w:r>
+              <w:t>barber</w:t>
+            </w:r>
+            <w:r>
+              <w:t>_</w:t>
+            </w:r>
+            <w:r>
+              <w:t>shop</w:t>
+            </w:r>
+            <w:r>
+              <w:t>}</w:t>
             </w:r>
           </w:p>
         </w:tc>
@@ -4083,7 +4094,7 @@
                 <w:bCs/>
                 <w:color w:val="000000" w:themeColor="text1"/>
               </w:rPr>
-              <w:t>Security Mess Tambang</w:t>
+              <w:t>KONTAINER MEDIC MESS TAMBANG</w:t>
             </w:r>
           </w:p>
         </w:tc>
@@ -4101,7 +4112,7 @@
               </w:rPr>
             </w:pPr>
             <w:r>
-              <w:t>${siang_security_poss}</w:t>
+              <w:t>${siang_kontainer_medic}</w:t>
             </w:r>
           </w:p>
         </w:tc>
@@ -4171,7 +4182,7 @@
                 <w:bCs/>
                 <w:color w:val="000000" w:themeColor="text1"/>
               </w:rPr>
-              <w:t>Mekanik TRAC Mess Tambang</w:t>
+              <w:t>Security Mess Tambang</w:t>
             </w:r>
           </w:p>
         </w:tc>
@@ -4189,7 +4200,7 @@
               </w:rPr>
             </w:pPr>
             <w:r>
-              <w:t>${siang_mekanic_trac}</w:t>
+              <w:t>${siang_security_poss}</w:t>
             </w:r>
           </w:p>
         </w:tc>
@@ -4259,7 +4270,7 @@
                 <w:bCs/>
                 <w:color w:val="000000" w:themeColor="text1"/>
               </w:rPr>
-              <w:t>Driver BUS JUM'AT</w:t>
+              <w:t>Mekanik TRAC Mess Tambang</w:t>
             </w:r>
           </w:p>
         </w:tc>
@@ -4277,13 +4288,7 @@
               </w:rPr>
             </w:pPr>
             <w:r>
-              <w:t>${siang_driver_bus_jumat</w:t>
-            </w:r>
-            <w:r>
-              <w:t>_mess</w:t>
-            </w:r>
-            <w:r>
-              <w:t>}</w:t>
+              <w:t>${siang_mekanic_trac}</w:t>
             </w:r>
           </w:p>
         </w:tc>
@@ -4353,7 +4358,7 @@
                 <w:bCs/>
                 <w:color w:val="000000" w:themeColor="text1"/>
               </w:rPr>
-              <w:t>GL CIVIEL ENG</w:t>
+              <w:t>Driver BUS JUM'AT</w:t>
             </w:r>
           </w:p>
         </w:tc>
@@ -4371,7 +4376,13 @@
               </w:rPr>
             </w:pPr>
             <w:r>
-              <w:t>${siang_gl_civil}</w:t>
+              <w:t>${siang_driver_bus_jumat</w:t>
+            </w:r>
+            <w:r>
+              <w:t>_mess</w:t>
+            </w:r>
+            <w:r>
+              <w:t>}</w:t>
             </w:r>
           </w:p>
         </w:tc>
@@ -4441,7 +4452,7 @@
                 <w:bCs/>
                 <w:color w:val="000000" w:themeColor="text1"/>
               </w:rPr>
-              <w:t>Skill UP LT CSA pit 1</w:t>
+              <w:t>GL CIVIEL ENG</w:t>
             </w:r>
           </w:p>
         </w:tc>
@@ -4459,7 +4470,7 @@
               </w:rPr>
             </w:pPr>
             <w:r>
-              <w:t>${siang_skill_up_lt}</w:t>
+              <w:t>${siang_gl_civil}</w:t>
             </w:r>
           </w:p>
         </w:tc>
@@ -4471,8 +4482,8 @@
         <w:tc>
           <w:tcPr>
             <w:tcW w:w="797" w:type="dxa"/>
-            <w:vMerge w:val="restart"/>
-            <w:shd w:val="clear" w:color="auto" w:fill="92D050"/>
+            <w:vMerge/>
+            <w:shd w:val="clear" w:color="auto" w:fill="E284FC"/>
             <w:vAlign w:val="center"/>
           </w:tcPr>
           <w:p>
@@ -4486,7 +4497,18 @@
                 <w:szCs w:val="24"/>
               </w:rPr>
             </w:pPr>
-            <w:r>
+          </w:p>
+        </w:tc>
+        <w:tc>
+          <w:tcPr>
+            <w:tcW w:w="1913" w:type="dxa"/>
+            <w:vMerge/>
+            <w:shd w:val="clear" w:color="auto" w:fill="E284FC"/>
+            <w:vAlign w:val="center"/>
+          </w:tcPr>
+          <w:p>
+            <w:pPr>
+              <w:jc w:val="center"/>
               <w:rPr>
                 <w:b/>
                 <w:bCs/>
@@ -4494,26 +4516,21 @@
                 <w:sz w:val="24"/>
                 <w:szCs w:val="24"/>
               </w:rPr>
-              <w:t>10</w:t>
-            </w:r>
-          </w:p>
-        </w:tc>
-        <w:tc>
-          <w:tcPr>
-            <w:tcW w:w="1913" w:type="dxa"/>
-            <w:vMerge w:val="restart"/>
-            <w:shd w:val="clear" w:color="auto" w:fill="92D050"/>
-            <w:vAlign w:val="center"/>
-          </w:tcPr>
-          <w:p>
-            <w:pPr>
-              <w:jc w:val="center"/>
-              <w:rPr>
-                <w:b/>
-                <w:bCs/>
+            </w:pPr>
+          </w:p>
+        </w:tc>
+        <w:tc>
+          <w:tcPr>
+            <w:tcW w:w="3176" w:type="dxa"/>
+            <w:shd w:val="clear" w:color="auto" w:fill="E284FC"/>
+            <w:vAlign w:val="center"/>
+          </w:tcPr>
+          <w:p>
+            <w:pPr>
+              <w:jc w:val="center"/>
+              <w:rPr>
+                <w:rFonts w:ascii="Calibri" w:hAnsi="Calibri" w:cs="Calibri"/>
                 <w:color w:val="000000" w:themeColor="text1"/>
-                <w:sz w:val="24"/>
-                <w:szCs w:val="24"/>
               </w:rPr>
             </w:pPr>
             <w:r>
@@ -4523,68 +4540,25 @@
                 <w:bCs/>
                 <w:color w:val="000000" w:themeColor="text1"/>
               </w:rPr>
-              <w:t>MK SIANG DEPTHEAD &amp; PJO</w:t>
-            </w:r>
-          </w:p>
-        </w:tc>
-        <w:tc>
-          <w:tcPr>
-            <w:tcW w:w="3176" w:type="dxa"/>
-            <w:shd w:val="clear" w:color="auto" w:fill="92D050"/>
-            <w:vAlign w:val="center"/>
-          </w:tcPr>
-          <w:p>
-            <w:pPr>
-              <w:jc w:val="center"/>
-              <w:rPr>
-                <w:rFonts w:ascii="Calibri" w:hAnsi="Calibri" w:cs="Calibri"/>
+              <w:t>Skill UP LT CSA pit 1</w:t>
+            </w:r>
+          </w:p>
+        </w:tc>
+        <w:tc>
+          <w:tcPr>
+            <w:tcW w:w="3301" w:type="dxa"/>
+            <w:shd w:val="clear" w:color="auto" w:fill="E284FC"/>
+            <w:vAlign w:val="center"/>
+          </w:tcPr>
+          <w:p>
+            <w:pPr>
+              <w:jc w:val="center"/>
+              <w:rPr>
                 <w:color w:val="000000" w:themeColor="text1"/>
               </w:rPr>
             </w:pPr>
             <w:r>
-              <w:rPr>
-                <w:rFonts w:ascii="Calibri" w:hAnsi="Calibri" w:cs="Calibri"/>
-                <w:b/>
-                <w:bCs/>
-                <w:color w:val="000000" w:themeColor="text1"/>
-              </w:rPr>
-              <w:t xml:space="preserve">Dept.Head ENG </w:t>
-            </w:r>
-            <w:r>
-              <w:rPr>
-                <w:rFonts w:ascii="Segoe UI Symbol" w:hAnsi="Segoe UI Symbol" w:cs="Segoe UI Symbol"/>
-                <w:b/>
-                <w:bCs/>
-                <w:color w:val="000000" w:themeColor="text1"/>
-              </w:rPr>
-              <w:t>★</w:t>
-            </w:r>
-            <w:r>
-              <w:rPr>
-                <w:rFonts w:ascii="Calibri" w:hAnsi="Calibri" w:cs="Calibri"/>
-                <w:b/>
-                <w:bCs/>
-                <w:color w:val="000000" w:themeColor="text1"/>
-              </w:rPr>
-              <w:t>(Office Plant)</w:t>
-            </w:r>
-          </w:p>
-        </w:tc>
-        <w:tc>
-          <w:tcPr>
-            <w:tcW w:w="3301" w:type="dxa"/>
-            <w:shd w:val="clear" w:color="auto" w:fill="92D050"/>
-            <w:vAlign w:val="center"/>
-          </w:tcPr>
-          <w:p>
-            <w:pPr>
-              <w:jc w:val="center"/>
-              <w:rPr>
-                <w:color w:val="000000" w:themeColor="text1"/>
-              </w:rPr>
-            </w:pPr>
-            <w:r>
-              <w:t>${siang_dept_head_eng}</w:t>
+              <w:t>${siang_skill_up_lt}</w:t>
             </w:r>
           </w:p>
         </w:tc>
@@ -4596,7 +4570,7 @@
         <w:tc>
           <w:tcPr>
             <w:tcW w:w="797" w:type="dxa"/>
-            <w:vMerge/>
+            <w:vMerge w:val="restart"/>
             <w:shd w:val="clear" w:color="auto" w:fill="92D050"/>
             <w:vAlign w:val="center"/>
           </w:tcPr>
@@ -4611,12 +4585,22 @@
                 <w:szCs w:val="24"/>
               </w:rPr>
             </w:pPr>
+            <w:r>
+              <w:rPr>
+                <w:b/>
+                <w:bCs/>
+                <w:color w:val="000000" w:themeColor="text1"/>
+                <w:sz w:val="24"/>
+                <w:szCs w:val="24"/>
+              </w:rPr>
+              <w:t>10</w:t>
+            </w:r>
           </w:p>
         </w:tc>
         <w:tc>
           <w:tcPr>
             <w:tcW w:w="1913" w:type="dxa"/>
-            <w:vMerge/>
+            <w:vMerge w:val="restart"/>
             <w:shd w:val="clear" w:color="auto" w:fill="92D050"/>
             <w:vAlign w:val="center"/>
           </w:tcPr>
@@ -4631,6 +4615,15 @@
                 <w:szCs w:val="24"/>
               </w:rPr>
             </w:pPr>
+            <w:r>
+              <w:rPr>
+                <w:rFonts w:ascii="Calibri" w:hAnsi="Calibri" w:cs="Calibri"/>
+                <w:b/>
+                <w:bCs/>
+                <w:color w:val="000000" w:themeColor="text1"/>
+              </w:rPr>
+              <w:t>MK SIANG DEPTHEAD &amp; PJO</w:t>
+            </w:r>
           </w:p>
         </w:tc>
         <w:tc>
@@ -4654,7 +4647,7 @@
                 <w:bCs/>
                 <w:color w:val="000000" w:themeColor="text1"/>
               </w:rPr>
-              <w:t xml:space="preserve">TAMU HO COE </w:t>
+              <w:t xml:space="preserve">Dept.Head ENG </w:t>
             </w:r>
             <w:r>
               <w:rPr>
@@ -4690,7 +4683,7 @@
               </w:rPr>
             </w:pPr>
             <w:r>
-              <w:t>${siang_tamu_ho}</w:t>
+              <w:t>${siang_dept_head_eng}</w:t>
             </w:r>
           </w:p>
         </w:tc>
@@ -4760,7 +4753,7 @@
                 <w:bCs/>
                 <w:color w:val="000000" w:themeColor="text1"/>
               </w:rPr>
-              <w:t xml:space="preserve">PJO </w:t>
+              <w:t xml:space="preserve">TAMU HO COE </w:t>
             </w:r>
             <w:r>
               <w:rPr>
@@ -4796,7 +4789,7 @@
               </w:rPr>
             </w:pPr>
             <w:r>
-              <w:t>${siang_pjo}</w:t>
+              <w:t>${siang_tamu_ho}</w:t>
             </w:r>
           </w:p>
         </w:tc>
@@ -4866,7 +4859,7 @@
                 <w:bCs/>
                 <w:color w:val="000000" w:themeColor="text1"/>
               </w:rPr>
-              <w:t xml:space="preserve">Dept.Head Produksi </w:t>
+              <w:t xml:space="preserve">PJO </w:t>
             </w:r>
             <w:r>
               <w:rPr>
@@ -4884,7 +4877,7 @@
                 <w:bCs/>
                 <w:color w:val="000000" w:themeColor="text1"/>
               </w:rPr>
-              <w:t>(CSA PIT 1)</w:t>
+              <w:t>(Office Plant)</w:t>
             </w:r>
           </w:p>
         </w:tc>
@@ -4902,7 +4895,7 @@
               </w:rPr>
             </w:pPr>
             <w:r>
-              <w:t>${siang_dept_sect_csapit1}</w:t>
+              <w:t>${siang_pjo}</w:t>
             </w:r>
           </w:p>
         </w:tc>
@@ -4972,7 +4965,7 @@
                 <w:bCs/>
                 <w:color w:val="000000" w:themeColor="text1"/>
               </w:rPr>
-              <w:t xml:space="preserve">Dept Head SHE </w:t>
+              <w:t xml:space="preserve">Dept.Head Produksi </w:t>
             </w:r>
             <w:r>
               <w:rPr>
@@ -5008,7 +5001,7 @@
               </w:rPr>
             </w:pPr>
             <w:r>
-              <w:t>${siang_dept_head}</w:t>
+              <w:t>${siang_dept_sect_csapit1}</w:t>
             </w:r>
           </w:p>
         </w:tc>
@@ -5078,7 +5071,7 @@
                 <w:bCs/>
                 <w:color w:val="000000" w:themeColor="text1"/>
               </w:rPr>
-              <w:t xml:space="preserve">Dept.Head PLANT </w:t>
+              <w:t xml:space="preserve">Dept Head SHE </w:t>
             </w:r>
             <w:r>
               <w:rPr>
@@ -5096,7 +5089,7 @@
                 <w:bCs/>
                 <w:color w:val="000000" w:themeColor="text1"/>
               </w:rPr>
-              <w:t>(WORKSHOP)</w:t>
+              <w:t>(CSA PIT 1)</w:t>
             </w:r>
           </w:p>
         </w:tc>
@@ -5114,13 +5107,7 @@
               </w:rPr>
             </w:pPr>
             <w:r>
-              <w:t>${</w:t>
-            </w:r>
-            <w:r>
-              <w:t>siang_dept_head_plant</w:t>
-            </w:r>
-            <w:r>
-              <w:t>}</w:t>
+              <w:t>${siang_dept_head}</w:t>
             </w:r>
           </w:p>
         </w:tc>
@@ -5208,7 +5195,7 @@
                 <w:bCs/>
                 <w:color w:val="000000" w:themeColor="text1"/>
               </w:rPr>
-              <w:t>(PITSTOP)</w:t>
+              <w:t>(WORKSHOP)</w:t>
             </w:r>
           </w:p>
         </w:tc>
@@ -5229,10 +5216,7 @@
               <w:t>${</w:t>
             </w:r>
             <w:r>
-              <w:t>s</w:t>
-            </w:r>
-            <w:r>
-              <w:t>iang_dept_head_pitstop</w:t>
+              <w:t>siang_dept_head_plant</w:t>
             </w:r>
             <w:r>
               <w:t>}</w:t>
@@ -5247,97 +5231,107 @@
         <w:tc>
           <w:tcPr>
             <w:tcW w:w="797" w:type="dxa"/>
-            <w:vMerge w:val="restart"/>
-            <w:shd w:val="clear" w:color="auto" w:fill="EB6F9E"/>
-            <w:vAlign w:val="center"/>
-          </w:tcPr>
-          <w:p>
-            <w:pPr>
-              <w:jc w:val="center"/>
-              <w:rPr>
-                <w:b/>
-                <w:bCs/>
-                <w:sz w:val="24"/>
-                <w:szCs w:val="24"/>
-              </w:rPr>
-            </w:pPr>
-            <w:r>
-              <w:rPr>
-                <w:b/>
-                <w:bCs/>
-                <w:sz w:val="24"/>
-                <w:szCs w:val="24"/>
-              </w:rPr>
-              <w:t>11</w:t>
-            </w:r>
+            <w:vMerge/>
+            <w:shd w:val="clear" w:color="auto" w:fill="92D050"/>
+            <w:vAlign w:val="center"/>
+          </w:tcPr>
+          <w:p>
+            <w:pPr>
+              <w:jc w:val="center"/>
+              <w:rPr>
+                <w:b/>
+                <w:bCs/>
+                <w:color w:val="000000" w:themeColor="text1"/>
+                <w:sz w:val="24"/>
+                <w:szCs w:val="24"/>
+              </w:rPr>
+            </w:pPr>
           </w:p>
         </w:tc>
         <w:tc>
           <w:tcPr>
             <w:tcW w:w="1913" w:type="dxa"/>
-            <w:vMerge w:val="restart"/>
-            <w:shd w:val="clear" w:color="auto" w:fill="EB6F9E"/>
-            <w:vAlign w:val="center"/>
-          </w:tcPr>
-          <w:p>
-            <w:pPr>
-              <w:jc w:val="center"/>
-              <w:rPr>
-                <w:b/>
-                <w:bCs/>
-                <w:sz w:val="24"/>
-                <w:szCs w:val="24"/>
-              </w:rPr>
-            </w:pPr>
-            <w:r>
-              <w:rPr>
-                <w:b/>
-                <w:bCs/>
-                <w:sz w:val="24"/>
-                <w:szCs w:val="24"/>
-              </w:rPr>
-              <w:t>OFFICE PLANT SIANG</w:t>
-            </w:r>
+            <w:vMerge/>
+            <w:shd w:val="clear" w:color="auto" w:fill="92D050"/>
+            <w:vAlign w:val="center"/>
+          </w:tcPr>
+          <w:p>
+            <w:pPr>
+              <w:jc w:val="center"/>
+              <w:rPr>
+                <w:b/>
+                <w:bCs/>
+                <w:color w:val="000000" w:themeColor="text1"/>
+                <w:sz w:val="24"/>
+                <w:szCs w:val="24"/>
+              </w:rPr>
+            </w:pPr>
           </w:p>
         </w:tc>
         <w:tc>
           <w:tcPr>
             <w:tcW w:w="3176" w:type="dxa"/>
-            <w:shd w:val="clear" w:color="auto" w:fill="EB6F9E"/>
-            <w:vAlign w:val="center"/>
-          </w:tcPr>
-          <w:p>
-            <w:pPr>
-              <w:jc w:val="center"/>
-              <w:rPr>
-                <w:rFonts w:ascii="Calibri" w:hAnsi="Calibri" w:cs="Calibri"/>
-              </w:rPr>
-            </w:pPr>
-            <w:r>
-              <w:rPr>
-                <w:rFonts w:ascii="Calibri" w:hAnsi="Calibri" w:cs="Calibri"/>
-                <w:b/>
-                <w:bCs/>
-              </w:rPr>
-              <w:t>Driver Bus Jum'atan</w:t>
+            <w:shd w:val="clear" w:color="auto" w:fill="92D050"/>
+            <w:vAlign w:val="center"/>
+          </w:tcPr>
+          <w:p>
+            <w:pPr>
+              <w:jc w:val="center"/>
+              <w:rPr>
+                <w:rFonts w:ascii="Calibri" w:hAnsi="Calibri" w:cs="Calibri"/>
+                <w:color w:val="000000" w:themeColor="text1"/>
+              </w:rPr>
+            </w:pPr>
+            <w:r>
+              <w:rPr>
+                <w:rFonts w:ascii="Calibri" w:hAnsi="Calibri" w:cs="Calibri"/>
+                <w:b/>
+                <w:bCs/>
+                <w:color w:val="000000" w:themeColor="text1"/>
+              </w:rPr>
+              <w:t xml:space="preserve">Dept.Head PLANT </w:t>
+            </w:r>
+            <w:r>
+              <w:rPr>
+                <w:rFonts w:ascii="Segoe UI Symbol" w:hAnsi="Segoe UI Symbol" w:cs="Segoe UI Symbol"/>
+                <w:b/>
+                <w:bCs/>
+                <w:color w:val="000000" w:themeColor="text1"/>
+              </w:rPr>
+              <w:t>★</w:t>
+            </w:r>
+            <w:r>
+              <w:rPr>
+                <w:rFonts w:ascii="Calibri" w:hAnsi="Calibri" w:cs="Calibri"/>
+                <w:b/>
+                <w:bCs/>
+                <w:color w:val="000000" w:themeColor="text1"/>
+              </w:rPr>
+              <w:t>(PITSTOP)</w:t>
             </w:r>
           </w:p>
         </w:tc>
         <w:tc>
           <w:tcPr>
             <w:tcW w:w="3301" w:type="dxa"/>
-            <w:shd w:val="clear" w:color="auto" w:fill="EB6F9E"/>
-            <w:vAlign w:val="center"/>
-          </w:tcPr>
-          <w:p>
-            <w:pPr>
-              <w:jc w:val="center"/>
+            <w:shd w:val="clear" w:color="auto" w:fill="92D050"/>
+            <w:vAlign w:val="center"/>
+          </w:tcPr>
+          <w:p>
+            <w:pPr>
+              <w:jc w:val="center"/>
+              <w:rPr>
+                <w:color w:val="000000" w:themeColor="text1"/>
+              </w:rPr>
             </w:pPr>
             <w:r>
               <w:t>${</w:t>
             </w:r>
             <w:r>
-              <w:t>siang_driver_bus_jumat</w:t>
+              <w:t>s</w:t>
+            </w:r>
+            <w:r>
+              <w:t>iang_dept_head_pitstop</w:t>
             </w:r>
             <w:r>
               <w:t>}</w:t>
@@ -5352,7 +5346,7 @@
         <w:tc>
           <w:tcPr>
             <w:tcW w:w="797" w:type="dxa"/>
-            <w:vMerge/>
+            <w:vMerge w:val="restart"/>
             <w:shd w:val="clear" w:color="auto" w:fill="EB6F9E"/>
             <w:vAlign w:val="center"/>
           </w:tcPr>
@@ -5366,12 +5360,21 @@
                 <w:szCs w:val="24"/>
               </w:rPr>
             </w:pPr>
+            <w:r>
+              <w:rPr>
+                <w:b/>
+                <w:bCs/>
+                <w:sz w:val="24"/>
+                <w:szCs w:val="24"/>
+              </w:rPr>
+              <w:t>11</w:t>
+            </w:r>
           </w:p>
         </w:tc>
         <w:tc>
           <w:tcPr>
             <w:tcW w:w="1913" w:type="dxa"/>
-            <w:vMerge/>
+            <w:vMerge w:val="restart"/>
             <w:shd w:val="clear" w:color="auto" w:fill="EB6F9E"/>
             <w:vAlign w:val="center"/>
           </w:tcPr>
@@ -5385,6 +5388,15 @@
                 <w:szCs w:val="24"/>
               </w:rPr>
             </w:pPr>
+            <w:r>
+              <w:rPr>
+                <w:b/>
+                <w:bCs/>
+                <w:sz w:val="24"/>
+                <w:szCs w:val="24"/>
+              </w:rPr>
+              <w:t>OFFICE PLANT SIANG</w:t>
+            </w:r>
           </w:p>
         </w:tc>
         <w:tc>
@@ -5406,7 +5418,7 @@
                 <w:b/>
                 <w:bCs/>
               </w:rPr>
-              <w:t>COE OFFICE ( CCR,MOCO)</w:t>
+              <w:t>Driver Bus Jum'atan</w:t>
             </w:r>
           </w:p>
         </w:tc>
@@ -5424,7 +5436,7 @@
               <w:t>${</w:t>
             </w:r>
             <w:r>
-              <w:t>siang_office_ccr_moco</w:t>
+              <w:t>siang_driver_bus_jumat</w:t>
             </w:r>
             <w:r>
               <w:t>}</w:t>
@@ -5493,7 +5505,7 @@
                 <w:b/>
                 <w:bCs/>
               </w:rPr>
-              <w:t>SectHead COE</w:t>
+              <w:t>COE OFFICE ( CCR,MOCO)</w:t>
             </w:r>
           </w:p>
         </w:tc>
@@ -5511,7 +5523,7 @@
               <w:t>${</w:t>
             </w:r>
             <w:r>
-              <w:t>siang_section</w:t>
+              <w:t>siang_office_ccr_moco</w:t>
             </w:r>
             <w:r>
               <w:t>}</w:t>
@@ -5580,7 +5592,7 @@
                 <w:b/>
                 <w:bCs/>
               </w:rPr>
-              <w:t>PLANT</w:t>
+              <w:t>SectHead COE</w:t>
             </w:r>
           </w:p>
         </w:tc>
@@ -5598,7 +5610,7 @@
               <w:t>${</w:t>
             </w:r>
             <w:r>
-              <w:t>siang_plant</w:t>
+              <w:t>siang_section</w:t>
             </w:r>
             <w:r>
               <w:t>}</w:t>
@@ -5667,7 +5679,7 @@
                 <w:b/>
                 <w:bCs/>
               </w:rPr>
-              <w:t>Section Head PLANT</w:t>
+              <w:t>PLANT</w:t>
             </w:r>
           </w:p>
         </w:tc>
@@ -5685,7 +5697,7 @@
               <w:t>${</w:t>
             </w:r>
             <w:r>
-              <w:t>siang_sect_head_plant</w:t>
+              <w:t>siang_plant</w:t>
             </w:r>
             <w:r>
               <w:t>}</w:t>
@@ -5754,7 +5766,7 @@
                 <w:b/>
                 <w:bCs/>
               </w:rPr>
-              <w:t>SECURITY PATROL</w:t>
+              <w:t>Section Head PLANT</w:t>
             </w:r>
           </w:p>
         </w:tc>
@@ -5772,7 +5784,7 @@
               <w:t>${</w:t>
             </w:r>
             <w:r>
-              <w:t>siang_security_patrol</w:t>
+              <w:t>siang_sect_head_plant</w:t>
             </w:r>
             <w:r>
               <w:t>}</w:t>
@@ -5841,7 +5853,7 @@
                 <w:b/>
                 <w:bCs/>
               </w:rPr>
-              <w:t>HCGA</w:t>
+              <w:t>SECURITY PATROL</w:t>
             </w:r>
           </w:p>
         </w:tc>
@@ -5859,7 +5871,7 @@
               <w:t>${</w:t>
             </w:r>
             <w:r>
-              <w:t>siang_hcga_office_plant</w:t>
+              <w:t>siang_security_patrol</w:t>
             </w:r>
             <w:r>
               <w:t>}</w:t>
@@ -5928,7 +5940,7 @@
                 <w:b/>
                 <w:bCs/>
               </w:rPr>
-              <w:t>Section Head HCGA</w:t>
+              <w:t>HCGA</w:t>
             </w:r>
           </w:p>
         </w:tc>
@@ -5946,7 +5958,7 @@
               <w:t>${</w:t>
             </w:r>
             <w:r>
-              <w:t>siang_sect_head</w:t>
+              <w:t>siang_hcga_office_plant</w:t>
             </w:r>
             <w:r>
               <w:t>}</w:t>
@@ -6015,7 +6027,7 @@
                 <w:b/>
                 <w:bCs/>
               </w:rPr>
-              <w:t>DRIVER HCGA (88,01)</w:t>
+              <w:t>Section Head HCGA</w:t>
             </w:r>
           </w:p>
         </w:tc>
@@ -6033,7 +6045,7 @@
               <w:t>${</w:t>
             </w:r>
             <w:r>
-              <w:t>siang_driver_plant</w:t>
+              <w:t>siang_sect_head</w:t>
             </w:r>
             <w:r>
               <w:t>}</w:t>
@@ -6102,7 +6114,7 @@
                 <w:b/>
                 <w:bCs/>
               </w:rPr>
-              <w:t>SERTIFIKASI HCGA</w:t>
+              <w:t>DRIVER HCGA (88,01)</w:t>
             </w:r>
           </w:p>
         </w:tc>
@@ -6120,7 +6132,7 @@
               <w:t>${</w:t>
             </w:r>
             <w:r>
-              <w:t>siang_sertifikasi_hcga</w:t>
+              <w:t>siang_driver_plant</w:t>
             </w:r>
             <w:r>
               <w:t>}</w:t>
@@ -6189,7 +6201,7 @@
                 <w:b/>
                 <w:bCs/>
               </w:rPr>
-              <w:t>Produksi</w:t>
+              <w:t>SERTIFIKASI HCGA</w:t>
             </w:r>
           </w:p>
         </w:tc>
@@ -6207,7 +6219,7 @@
               <w:t>${</w:t>
             </w:r>
             <w:r>
-              <w:t>siang_admin_officeplant</w:t>
+              <w:t>siang_sertifikasi_hcga</w:t>
             </w:r>
             <w:r>
               <w:t>}</w:t>
@@ -6276,7 +6288,7 @@
                 <w:b/>
                 <w:bCs/>
               </w:rPr>
-              <w:t>Driver Engineering</w:t>
+              <w:t>Produksi</w:t>
             </w:r>
           </w:p>
         </w:tc>
@@ -6294,7 +6306,7 @@
               <w:t>${</w:t>
             </w:r>
             <w:r>
-              <w:t>siang_driver_eng</w:t>
+              <w:t>siang_admin_officeplant</w:t>
             </w:r>
             <w:r>
               <w:t>}</w:t>
@@ -6363,7 +6375,7 @@
                 <w:b/>
                 <w:bCs/>
               </w:rPr>
-              <w:t>Sect.Head ENG</w:t>
+              <w:t>Driver Engineering</w:t>
             </w:r>
           </w:p>
         </w:tc>
@@ -6381,7 +6393,7 @@
               <w:t>${</w:t>
             </w:r>
             <w:r>
-              <w:t>siang_sect_head_eng</w:t>
+              <w:t>siang_driver_eng</w:t>
             </w:r>
             <w:r>
               <w:t>}</w:t>
@@ -6450,7 +6462,7 @@
                 <w:b/>
                 <w:bCs/>
               </w:rPr>
-              <w:t>Engineering</w:t>
+              <w:t>Sect.Head ENG</w:t>
             </w:r>
           </w:p>
         </w:tc>
@@ -6468,7 +6480,7 @@
               <w:t>${</w:t>
             </w:r>
             <w:r>
-              <w:t>siang_engineering</w:t>
+              <w:t>siang_sect_head_eng</w:t>
             </w:r>
             <w:r>
               <w:t>}</w:t>
@@ -6483,102 +6495,68 @@
         <w:tc>
           <w:tcPr>
             <w:tcW w:w="797" w:type="dxa"/>
-            <w:shd w:val="clear" w:color="auto" w:fill="FFD966" w:themeFill="accent4" w:themeFillTint="99"/>
-            <w:vAlign w:val="center"/>
-          </w:tcPr>
-          <w:p>
-            <w:pPr>
-              <w:jc w:val="center"/>
-              <w:rPr>
-                <w:b/>
-                <w:bCs/>
-                <w:sz w:val="24"/>
-                <w:szCs w:val="24"/>
-              </w:rPr>
-            </w:pPr>
-            <w:r>
-              <w:rPr>
-                <w:b/>
-                <w:bCs/>
-                <w:sz w:val="24"/>
-                <w:szCs w:val="24"/>
-              </w:rPr>
-              <w:t>12</w:t>
-            </w:r>
+            <w:vMerge/>
+            <w:shd w:val="clear" w:color="auto" w:fill="EB6F9E"/>
+            <w:vAlign w:val="center"/>
+          </w:tcPr>
+          <w:p>
+            <w:pPr>
+              <w:jc w:val="center"/>
+              <w:rPr>
+                <w:b/>
+                <w:bCs/>
+                <w:sz w:val="24"/>
+                <w:szCs w:val="24"/>
+              </w:rPr>
+            </w:pPr>
           </w:p>
         </w:tc>
         <w:tc>
           <w:tcPr>
             <w:tcW w:w="1913" w:type="dxa"/>
-            <w:shd w:val="clear" w:color="auto" w:fill="FFD966" w:themeFill="accent4" w:themeFillTint="99"/>
-            <w:vAlign w:val="center"/>
-          </w:tcPr>
-          <w:p>
-            <w:pPr>
-              <w:jc w:val="center"/>
-              <w:rPr>
-                <w:b/>
-                <w:bCs/>
-                <w:sz w:val="24"/>
-                <w:szCs w:val="24"/>
-              </w:rPr>
-            </w:pPr>
-            <w:r>
-              <w:rPr>
-                <w:b/>
-                <w:bCs/>
-                <w:sz w:val="24"/>
-                <w:szCs w:val="24"/>
-              </w:rPr>
-              <w:t>MK SORE MESS DH &amp; SH (PPA RESIDANCE)</w:t>
-            </w:r>
+            <w:vMerge/>
+            <w:shd w:val="clear" w:color="auto" w:fill="EB6F9E"/>
+            <w:vAlign w:val="center"/>
+          </w:tcPr>
+          <w:p>
+            <w:pPr>
+              <w:jc w:val="center"/>
+              <w:rPr>
+                <w:b/>
+                <w:bCs/>
+                <w:sz w:val="24"/>
+                <w:szCs w:val="24"/>
+              </w:rPr>
+            </w:pPr>
           </w:p>
         </w:tc>
         <w:tc>
           <w:tcPr>
             <w:tcW w:w="3176" w:type="dxa"/>
-            <w:shd w:val="clear" w:color="auto" w:fill="FFD966" w:themeFill="accent4" w:themeFillTint="99"/>
-            <w:vAlign w:val="center"/>
-          </w:tcPr>
-          <w:p>
-            <w:pPr>
-              <w:jc w:val="center"/>
-              <w:rPr>
-                <w:rFonts w:ascii="Calibri" w:hAnsi="Calibri" w:cs="Calibri"/>
-              </w:rPr>
-            </w:pPr>
-            <w:r>
-              <w:rPr>
-                <w:rFonts w:ascii="Calibri" w:hAnsi="Calibri" w:cs="Calibri"/>
-              </w:rPr>
-              <w:t>MESS DH &amp; PJO</w:t>
-            </w:r>
-            <w:r>
-              <w:rPr>
-                <w:rFonts w:ascii="Calibri" w:hAnsi="Calibri" w:cs="Calibri"/>
-              </w:rPr>
-              <w:t>,</w:t>
-            </w:r>
-          </w:p>
-          <w:p>
-            <w:pPr>
-              <w:jc w:val="center"/>
-              <w:rPr>
-                <w:rFonts w:ascii="Calibri" w:hAnsi="Calibri" w:cs="Calibri"/>
-              </w:rPr>
-            </w:pPr>
-            <w:r>
-              <w:rPr>
-                <w:rFonts w:ascii="Calibri" w:hAnsi="Calibri" w:cs="Calibri"/>
-              </w:rPr>
-              <w:t>MESS SECTION HEAD</w:t>
+            <w:shd w:val="clear" w:color="auto" w:fill="EB6F9E"/>
+            <w:vAlign w:val="center"/>
+          </w:tcPr>
+          <w:p>
+            <w:pPr>
+              <w:jc w:val="center"/>
+              <w:rPr>
+                <w:rFonts w:ascii="Calibri" w:hAnsi="Calibri" w:cs="Calibri"/>
+              </w:rPr>
+            </w:pPr>
+            <w:r>
+              <w:rPr>
+                <w:rFonts w:ascii="Calibri" w:hAnsi="Calibri" w:cs="Calibri"/>
+                <w:b/>
+                <w:bCs/>
+              </w:rPr>
+              <w:t>Engineering</w:t>
             </w:r>
           </w:p>
         </w:tc>
         <w:tc>
           <w:tcPr>
             <w:tcW w:w="3301" w:type="dxa"/>
-            <w:shd w:val="clear" w:color="auto" w:fill="FFD966" w:themeFill="accent4" w:themeFillTint="99"/>
+            <w:shd w:val="clear" w:color="auto" w:fill="EB6F9E"/>
             <w:vAlign w:val="center"/>
           </w:tcPr>
           <w:p>
@@ -6589,7 +6567,7 @@
               <w:t>${</w:t>
             </w:r>
             <w:r>
-              <w:t>sore_kamar_c3</w:t>
+              <w:t>siang_engineering</w:t>
             </w:r>
             <w:r>
               <w:t>}</w:t>
@@ -6603,30 +6581,117 @@
         </w:trPr>
         <w:tc>
           <w:tcPr>
-            <w:tcW w:w="9187" w:type="dxa"/>
-            <w:gridSpan w:val="4"/>
-            <w:shd w:val="clear" w:color="auto" w:fill="808080" w:themeFill="background1" w:themeFillShade="80"/>
-            <w:vAlign w:val="center"/>
-          </w:tcPr>
-          <w:p>
-            <w:pPr>
-              <w:jc w:val="center"/>
-              <w:rPr>
-                <w:b/>
-                <w:bCs/>
-                <w:sz w:val="24"/>
-                <w:szCs w:val="24"/>
-              </w:rPr>
-            </w:pPr>
-            <w:r>
-              <w:rPr>
-                <w:b/>
-                <w:bCs/>
-                <w:color w:val="FFFFFF" w:themeColor="background1"/>
-                <w:sz w:val="24"/>
-                <w:szCs w:val="24"/>
-              </w:rPr>
-              <w:t>MK TAMBANG MALAM</w:t>
+            <w:tcW w:w="797" w:type="dxa"/>
+            <w:shd w:val="clear" w:color="auto" w:fill="FFD966" w:themeFill="accent4" w:themeFillTint="99"/>
+            <w:vAlign w:val="center"/>
+          </w:tcPr>
+          <w:p>
+            <w:pPr>
+              <w:jc w:val="center"/>
+              <w:rPr>
+                <w:b/>
+                <w:bCs/>
+                <w:sz w:val="24"/>
+                <w:szCs w:val="24"/>
+              </w:rPr>
+            </w:pPr>
+            <w:r>
+              <w:rPr>
+                <w:b/>
+                <w:bCs/>
+                <w:sz w:val="24"/>
+                <w:szCs w:val="24"/>
+              </w:rPr>
+              <w:t>12</w:t>
+            </w:r>
+          </w:p>
+        </w:tc>
+        <w:tc>
+          <w:tcPr>
+            <w:tcW w:w="1913" w:type="dxa"/>
+            <w:shd w:val="clear" w:color="auto" w:fill="FFD966" w:themeFill="accent4" w:themeFillTint="99"/>
+            <w:vAlign w:val="center"/>
+          </w:tcPr>
+          <w:p>
+            <w:pPr>
+              <w:jc w:val="center"/>
+              <w:rPr>
+                <w:b/>
+                <w:bCs/>
+                <w:sz w:val="24"/>
+                <w:szCs w:val="24"/>
+              </w:rPr>
+            </w:pPr>
+            <w:r>
+              <w:rPr>
+                <w:b/>
+                <w:bCs/>
+                <w:sz w:val="24"/>
+                <w:szCs w:val="24"/>
+              </w:rPr>
+              <w:t>MK SORE MESS DH &amp; SH (PPA RESIDANCE)</w:t>
+            </w:r>
+          </w:p>
+        </w:tc>
+        <w:tc>
+          <w:tcPr>
+            <w:tcW w:w="3176" w:type="dxa"/>
+            <w:shd w:val="clear" w:color="auto" w:fill="FFD966" w:themeFill="accent4" w:themeFillTint="99"/>
+            <w:vAlign w:val="center"/>
+          </w:tcPr>
+          <w:p>
+            <w:pPr>
+              <w:jc w:val="center"/>
+              <w:rPr>
+                <w:rFonts w:ascii="Calibri" w:hAnsi="Calibri" w:cs="Calibri"/>
+              </w:rPr>
+            </w:pPr>
+            <w:r>
+              <w:rPr>
+                <w:rFonts w:ascii="Calibri" w:hAnsi="Calibri" w:cs="Calibri"/>
+              </w:rPr>
+              <w:t>MESS DH &amp; PJO</w:t>
+            </w:r>
+            <w:r>
+              <w:rPr>
+                <w:rFonts w:ascii="Calibri" w:hAnsi="Calibri" w:cs="Calibri"/>
+              </w:rPr>
+              <w:t>,</w:t>
+            </w:r>
+          </w:p>
+          <w:p>
+            <w:pPr>
+              <w:jc w:val="center"/>
+              <w:rPr>
+                <w:rFonts w:ascii="Calibri" w:hAnsi="Calibri" w:cs="Calibri"/>
+              </w:rPr>
+            </w:pPr>
+            <w:r>
+              <w:rPr>
+                <w:rFonts w:ascii="Calibri" w:hAnsi="Calibri" w:cs="Calibri"/>
+              </w:rPr>
+              <w:t>MESS SECTION HEAD</w:t>
+            </w:r>
+          </w:p>
+        </w:tc>
+        <w:tc>
+          <w:tcPr>
+            <w:tcW w:w="3301" w:type="dxa"/>
+            <w:shd w:val="clear" w:color="auto" w:fill="FFD966" w:themeFill="accent4" w:themeFillTint="99"/>
+            <w:vAlign w:val="center"/>
+          </w:tcPr>
+          <w:p>
+            <w:pPr>
+              <w:jc w:val="center"/>
+            </w:pPr>
+            <w:r>
+              <w:t>${</w:t>
+            </w:r>
+            <w:r>
+              <w:t>sore_kamar_c3</w:t>
+            </w:r>
+            <w:r>
+              <w:t>}</w:t>
             </w:r>
           </w:p>
         </w:tc>
@@ -6637,95 +6702,30 @@
         </w:trPr>
         <w:tc>
           <w:tcPr>
-            <w:tcW w:w="797" w:type="dxa"/>
-            <w:vMerge w:val="restart"/>
-            <w:shd w:val="clear" w:color="auto" w:fill="FBE4D5" w:themeFill="accent2" w:themeFillTint="33"/>
-            <w:vAlign w:val="center"/>
-          </w:tcPr>
-          <w:p>
-            <w:pPr>
-              <w:jc w:val="center"/>
-              <w:rPr>
-                <w:b/>
-                <w:bCs/>
-                <w:sz w:val="24"/>
-                <w:szCs w:val="24"/>
-              </w:rPr>
-            </w:pPr>
-            <w:r>
-              <w:rPr>
-                <w:b/>
-                <w:bCs/>
-                <w:sz w:val="24"/>
-                <w:szCs w:val="24"/>
-              </w:rPr>
-              <w:t>13</w:t>
-            </w:r>
-          </w:p>
-        </w:tc>
-        <w:tc>
-          <w:tcPr>
-            <w:tcW w:w="1913" w:type="dxa"/>
-            <w:vMerge w:val="restart"/>
-            <w:shd w:val="clear" w:color="auto" w:fill="FBE4D5" w:themeFill="accent2" w:themeFillTint="33"/>
-            <w:vAlign w:val="center"/>
-          </w:tcPr>
-          <w:p>
-            <w:pPr>
-              <w:jc w:val="center"/>
-              <w:rPr>
-                <w:b/>
-                <w:bCs/>
-                <w:sz w:val="24"/>
-                <w:szCs w:val="24"/>
-              </w:rPr>
-            </w:pPr>
-            <w:r>
-              <w:rPr>
-                <w:b/>
-                <w:bCs/>
+            <w:tcW w:w="9187" w:type="dxa"/>
+            <w:gridSpan w:val="4"/>
+            <w:shd w:val="clear" w:color="auto" w:fill="808080" w:themeFill="background1" w:themeFillShade="80"/>
+            <w:vAlign w:val="center"/>
+          </w:tcPr>
+          <w:p>
+            <w:pPr>
+              <w:jc w:val="center"/>
+              <w:rPr>
+                <w:b/>
+                <w:bCs/>
+                <w:sz w:val="24"/>
+                <w:szCs w:val="24"/>
+              </w:rPr>
+            </w:pPr>
+            <w:r>
+              <w:rPr>
+                <w:b/>
+                <w:bCs/>
+                <w:color w:val="FFFFFF" w:themeColor="background1"/>
                 <w:sz w:val="24"/>
                 <w:szCs w:val="24"/>
               </w:rPr>
               <w:t>MK TAMBANG MALAM</w:t>
-            </w:r>
-          </w:p>
-        </w:tc>
-        <w:tc>
-          <w:tcPr>
-            <w:tcW w:w="3176" w:type="dxa"/>
-            <w:shd w:val="clear" w:color="auto" w:fill="FBE4D5" w:themeFill="accent2" w:themeFillTint="33"/>
-            <w:vAlign w:val="center"/>
-          </w:tcPr>
-          <w:p>
-            <w:pPr>
-              <w:jc w:val="center"/>
-              <w:rPr>
-                <w:rFonts w:ascii="Calibri" w:hAnsi="Calibri" w:cs="Calibri"/>
-              </w:rPr>
-            </w:pPr>
-            <w:r>
-              <w:rPr>
-                <w:rFonts w:ascii="Calibri" w:hAnsi="Calibri" w:cs="Calibri"/>
-                <w:b/>
-                <w:bCs/>
-              </w:rPr>
-              <w:t>Plant Pitstop</w:t>
-            </w:r>
-          </w:p>
-        </w:tc>
-        <w:tc>
-          <w:tcPr>
-            <w:tcW w:w="3301" w:type="dxa"/>
-            <w:shd w:val="clear" w:color="auto" w:fill="FBE4D5" w:themeFill="accent2" w:themeFillTint="33"/>
-            <w:vAlign w:val="center"/>
-          </w:tcPr>
-          <w:p>
-            <w:pPr>
-              <w:jc w:val="center"/>
-            </w:pPr>
-            <w:r>
-              <w:t>${malam_plant_pitstop}</w:t>
             </w:r>
           </w:p>
         </w:tc>
@@ -6737,39 +6737,57 @@
         <w:tc>
           <w:tcPr>
             <w:tcW w:w="797" w:type="dxa"/>
-            <w:vMerge/>
-            <w:shd w:val="clear" w:color="auto" w:fill="FBE4D5" w:themeFill="accent2" w:themeFillTint="33"/>
-            <w:vAlign w:val="center"/>
-          </w:tcPr>
-          <w:p>
-            <w:pPr>
-              <w:jc w:val="center"/>
-              <w:rPr>
-                <w:b/>
-                <w:bCs/>
-                <w:sz w:val="24"/>
-                <w:szCs w:val="24"/>
-              </w:rPr>
-            </w:pPr>
+            <w:vMerge w:val="restart"/>
+            <w:shd w:val="clear" w:color="auto" w:fill="FBE4D5" w:themeFill="accent2" w:themeFillTint="33"/>
+            <w:vAlign w:val="center"/>
+          </w:tcPr>
+          <w:p>
+            <w:pPr>
+              <w:jc w:val="center"/>
+              <w:rPr>
+                <w:b/>
+                <w:bCs/>
+                <w:sz w:val="24"/>
+                <w:szCs w:val="24"/>
+              </w:rPr>
+            </w:pPr>
+            <w:r>
+              <w:rPr>
+                <w:b/>
+                <w:bCs/>
+                <w:sz w:val="24"/>
+                <w:szCs w:val="24"/>
+              </w:rPr>
+              <w:t>13</w:t>
+            </w:r>
           </w:p>
         </w:tc>
         <w:tc>
           <w:tcPr>
             <w:tcW w:w="1913" w:type="dxa"/>
-            <w:vMerge/>
-            <w:shd w:val="clear" w:color="auto" w:fill="FBE4D5" w:themeFill="accent2" w:themeFillTint="33"/>
-            <w:vAlign w:val="center"/>
-          </w:tcPr>
-          <w:p>
-            <w:pPr>
-              <w:jc w:val="center"/>
-              <w:rPr>
-                <w:b/>
-                <w:bCs/>
-                <w:sz w:val="24"/>
-                <w:szCs w:val="24"/>
-              </w:rPr>
-            </w:pPr>
+            <w:vMerge w:val="restart"/>
+            <w:shd w:val="clear" w:color="auto" w:fill="FBE4D5" w:themeFill="accent2" w:themeFillTint="33"/>
+            <w:vAlign w:val="center"/>
+          </w:tcPr>
+          <w:p>
+            <w:pPr>
+              <w:jc w:val="center"/>
+              <w:rPr>
+                <w:b/>
+                <w:bCs/>
+                <w:sz w:val="24"/>
+                <w:szCs w:val="24"/>
+              </w:rPr>
+            </w:pPr>
+            <w:r>
+              <w:rPr>
+                <w:b/>
+                <w:bCs/>
+                <w:sz w:val="24"/>
+                <w:szCs w:val="24"/>
+              </w:rPr>
+              <w:t>MK TAMBANG MALAM</w:t>
+            </w:r>
           </w:p>
         </w:tc>
         <w:tc>
@@ -6791,7 +6809,7 @@
                 <w:b/>
                 <w:bCs/>
               </w:rPr>
-              <w:t>DRIVER PLANT PITSTOP</w:t>
+              <w:t>Plant Pitstop</w:t>
             </w:r>
           </w:p>
         </w:tc>
@@ -6806,13 +6824,7 @@
               <w:jc w:val="center"/>
             </w:pPr>
             <w:r>
-              <w:t>${</w:t>
-            </w:r>
-            <w:r>
-              <w:t>malam_driver_plant_plant</w:t>
-            </w:r>
-            <w:r>
-              <w:t>}</w:t>
+              <w:t>${malam_plant_pitstop}</w:t>
             </w:r>
           </w:p>
         </w:tc>
@@ -6878,7 +6890,7 @@
                 <w:b/>
                 <w:bCs/>
               </w:rPr>
-              <w:t>Plant Workshop</w:t>
+              <w:t>DRIVER PLANT PITSTOP</w:t>
             </w:r>
           </w:p>
         </w:tc>
@@ -6893,7 +6905,13 @@
               <w:jc w:val="center"/>
             </w:pPr>
             <w:r>
-              <w:t>${malam_plant_workshop}</w:t>
+              <w:t>${</w:t>
+            </w:r>
+            <w:r>
+              <w:t>malam_driver_plant_plant</w:t>
+            </w:r>
+            <w:r>
+              <w:t>}</w:t>
             </w:r>
           </w:p>
         </w:tc>
@@ -6959,7 +6977,7 @@
                 <w:b/>
                 <w:bCs/>
               </w:rPr>
-              <w:t>DRIVER PLANT WORKSHOP</w:t>
+              <w:t>Plant Workshop</w:t>
             </w:r>
           </w:p>
         </w:tc>
@@ -6974,7 +6992,7 @@
               <w:jc w:val="center"/>
             </w:pPr>
             <w:r>
-              <w:t>${malam_driver_workshop}</w:t>
+              <w:t>${malam_plant_workshop}</w:t>
             </w:r>
           </w:p>
         </w:tc>
@@ -7040,6 +7058,87 @@
                 <w:b/>
                 <w:bCs/>
               </w:rPr>
+              <w:t>DRIVER PLANT WORKSHOP</w:t>
+            </w:r>
+          </w:p>
+        </w:tc>
+        <w:tc>
+          <w:tcPr>
+            <w:tcW w:w="3301" w:type="dxa"/>
+            <w:shd w:val="clear" w:color="auto" w:fill="FBE4D5" w:themeFill="accent2" w:themeFillTint="33"/>
+            <w:vAlign w:val="center"/>
+          </w:tcPr>
+          <w:p>
+            <w:pPr>
+              <w:jc w:val="center"/>
+            </w:pPr>
+            <w:r>
+              <w:t>${malam_driver_workshop}</w:t>
+            </w:r>
+          </w:p>
+        </w:tc>
+      </w:tr>
+      <w:tr>
+        <w:trPr>
+          <w:trHeight w:val="267"/>
+        </w:trPr>
+        <w:tc>
+          <w:tcPr>
+            <w:tcW w:w="797" w:type="dxa"/>
+            <w:vMerge/>
+            <w:shd w:val="clear" w:color="auto" w:fill="FBE4D5" w:themeFill="accent2" w:themeFillTint="33"/>
+            <w:vAlign w:val="center"/>
+          </w:tcPr>
+          <w:p>
+            <w:pPr>
+              <w:jc w:val="center"/>
+              <w:rPr>
+                <w:b/>
+                <w:bCs/>
+                <w:sz w:val="24"/>
+                <w:szCs w:val="24"/>
+              </w:rPr>
+            </w:pPr>
+          </w:p>
+        </w:tc>
+        <w:tc>
+          <w:tcPr>
+            <w:tcW w:w="1913" w:type="dxa"/>
+            <w:vMerge/>
+            <w:shd w:val="clear" w:color="auto" w:fill="FBE4D5" w:themeFill="accent2" w:themeFillTint="33"/>
+            <w:vAlign w:val="center"/>
+          </w:tcPr>
+          <w:p>
+            <w:pPr>
+              <w:jc w:val="center"/>
+              <w:rPr>
+                <w:b/>
+                <w:bCs/>
+                <w:sz w:val="24"/>
+                <w:szCs w:val="24"/>
+              </w:rPr>
+            </w:pPr>
+          </w:p>
+        </w:tc>
+        <w:tc>
+          <w:tcPr>
+            <w:tcW w:w="3176" w:type="dxa"/>
+            <w:shd w:val="clear" w:color="auto" w:fill="FBE4D5" w:themeFill="accent2" w:themeFillTint="33"/>
+            <w:vAlign w:val="center"/>
+          </w:tcPr>
+          <w:p>
+            <w:pPr>
+              <w:jc w:val="center"/>
+              <w:rPr>
+                <w:rFonts w:ascii="Calibri" w:hAnsi="Calibri" w:cs="Calibri"/>
+              </w:rPr>
+            </w:pPr>
+            <w:r>
+              <w:rPr>
+                <w:rFonts w:ascii="Calibri" w:hAnsi="Calibri" w:cs="Calibri"/>
+                <w:b/>
+                <w:bCs/>
+              </w:rPr>
               <w:t>FA - LOG KOPERASI MESS TAMBANG</w:t>
             </w:r>
           </w:p>
@@ -7059,6 +7158,107 @@
             </w:r>
             <w:r>
               <w:t>malam_koperasi_mess</w:t>
+            </w:r>
+            <w:r>
+              <w:t>}</w:t>
+            </w:r>
+          </w:p>
+        </w:tc>
+      </w:tr>
+      <w:tr>
+        <w:trPr>
+          <w:trHeight w:val="267"/>
+        </w:trPr>
+        <w:tc>
+          <w:tcPr>
+            <w:tcW w:w="797" w:type="dxa"/>
+            <w:vMerge/>
+            <w:shd w:val="clear" w:color="auto" w:fill="FBE4D5" w:themeFill="accent2" w:themeFillTint="33"/>
+            <w:vAlign w:val="center"/>
+          </w:tcPr>
+          <w:p>
+            <w:pPr>
+              <w:jc w:val="center"/>
+              <w:rPr>
+                <w:b/>
+                <w:bCs/>
+                <w:sz w:val="24"/>
+                <w:szCs w:val="24"/>
+              </w:rPr>
+            </w:pPr>
+          </w:p>
+        </w:tc>
+        <w:tc>
+          <w:tcPr>
+            <w:tcW w:w="1913" w:type="dxa"/>
+            <w:vMerge/>
+            <w:shd w:val="clear" w:color="auto" w:fill="FBE4D5" w:themeFill="accent2" w:themeFillTint="33"/>
+            <w:vAlign w:val="center"/>
+          </w:tcPr>
+          <w:p>
+            <w:pPr>
+              <w:jc w:val="center"/>
+              <w:rPr>
+                <w:b/>
+                <w:bCs/>
+                <w:sz w:val="24"/>
+                <w:szCs w:val="24"/>
+              </w:rPr>
+            </w:pPr>
+          </w:p>
+        </w:tc>
+        <w:tc>
+          <w:tcPr>
+            <w:tcW w:w="3176" w:type="dxa"/>
+            <w:shd w:val="clear" w:color="auto" w:fill="FBE4D5" w:themeFill="accent2" w:themeFillTint="33"/>
+            <w:vAlign w:val="center"/>
+          </w:tcPr>
+          <w:p>
+            <w:pPr>
+              <w:jc w:val="center"/>
+              <w:rPr>
+                <w:rFonts w:ascii="Calibri" w:hAnsi="Calibri" w:cs="Calibri"/>
+                <w:b/>
+                <w:bCs/>
+              </w:rPr>
+            </w:pPr>
+            <w:r>
+              <w:rPr>
+                <w:rFonts w:ascii="Calibri" w:hAnsi="Calibri" w:cs="Calibri"/>
+                <w:b/>
+                <w:bCs/>
+              </w:rPr>
+              <w:t>BARBERSHOP</w:t>
+            </w:r>
+          </w:p>
+        </w:tc>
+        <w:tc>
+          <w:tcPr>
+            <w:tcW w:w="3301" w:type="dxa"/>
+            <w:shd w:val="clear" w:color="auto" w:fill="FBE4D5" w:themeFill="accent2" w:themeFillTint="33"/>
+            <w:vAlign w:val="center"/>
+          </w:tcPr>
+          <w:p>
+            <w:pPr>
+              <w:jc w:val="center"/>
+            </w:pPr>
+            <w:r>
+              <w:t>${</w:t>
+            </w:r>
+            <w:r>
+              <w:t>malam</w:t>
+            </w:r>
+            <w:r>
+              <w:t>_</w:t>
+            </w:r>
+            <w:r>
+              <w:t>barber</w:t>
+            </w:r>
+            <w:r>
+              <w:t>_</w:t>
+            </w:r>
+            <w:r>
+              <w:t>shop</w:t>
             </w:r>
             <w:r>
               <w:t>}</w:t>
@@ -12217,6 +12417,7 @@
   <w:style w:type="character" w:default="1" w:styleId="DefaultParagraphFont">
     <w:name w:val="Default Paragraph Font"/>
     <w:uiPriority w:val="1"/>
+    <w:semiHidden/>
     <w:unhideWhenUsed/>
   </w:style>
   <w:style w:type="table" w:default="1" w:styleId="TableNormal">

</xml_diff>